<commit_message>
Added a (first) APPENDIX to the "HttpPost to Create..." docx.
</commit_message>
<xml_diff>
--- a/Documentation/HttpPost to Create a New ResourceBook.docx
+++ b/Documentation/HttpPost to Create a New ResourceBook.docx
@@ -2,17 +2,884 @@
 <file path=word/document.xml><?xml version="1.0" encoding="utf-8"?>
 <w:document xmlns:wpc="http://schemas.microsoft.com/office/word/2010/wordprocessingCanvas" xmlns:cx="http://schemas.microsoft.com/office/drawing/2014/chartex" xmlns:cx1="http://schemas.microsoft.com/office/drawing/2015/9/8/chartex" xmlns:cx2="http://schemas.microsoft.com/office/drawing/2015/10/21/chartex" xmlns:cx3="http://schemas.microsoft.com/office/drawing/2016/5/9/chartex" xmlns:cx4="http://schemas.microsoft.com/office/drawing/2016/5/10/chartex" xmlns:cx5="http://schemas.microsoft.com/office/drawing/2016/5/11/chartex" xmlns:cx6="http://schemas.microsoft.com/office/drawing/2016/5/12/chartex" xmlns:cx7="http://schemas.microsoft.com/office/drawing/2016/5/13/chartex" xmlns:cx8="http://schemas.microsoft.com/office/drawing/2016/5/14/chartex" xmlns:mc="http://schemas.openxmlformats.org/markup-compatibility/2006" xmlns:aink="http://schemas.microsoft.com/office/drawing/2016/ink" xmlns:am3d="http://schemas.microsoft.com/office/drawing/2017/model3d" xmlns:o="urn:schemas-microsoft-com:office:office" xmlns:oel="http://schemas.microsoft.com/office/2019/extlst" xmlns:r="http://schemas.openxmlformats.org/officeDocument/2006/relationships" xmlns:m="http://schemas.openxmlformats.org/officeDocument/2006/math" xmlns:v="urn:schemas-microsoft-com:vml" xmlns:wp14="http://schemas.microsoft.com/office/word/2010/wordprocessingDrawing" xmlns:wp="http://schemas.openxmlformats.org/drawingml/2006/wordprocessingDrawing" xmlns:w10="urn:schemas-microsoft-com:office:word" xmlns:w="http://schemas.openxmlformats.org/wordprocessingml/2006/main" xmlns:w14="http://schemas.microsoft.com/office/word/2010/wordml" xmlns:w15="http://schemas.microsoft.com/office/word/2012/wordml" xmlns:w16cex="http://schemas.microsoft.com/office/word/2018/wordml/cex" xmlns:w16cid="http://schemas.microsoft.com/office/word/2016/wordml/cid" xmlns:w16="http://schemas.microsoft.com/office/word/2018/wordml" xmlns:w16du="http://schemas.microsoft.com/office/word/2023/wordml/word16du" xmlns:w16sdtdh="http://schemas.microsoft.com/office/word/2020/wordml/sdtdatahash" xmlns:w16sdtfl="http://schemas.microsoft.com/office/word/2024/wordml/sdtformatlock" xmlns:w16se="http://schemas.microsoft.com/office/word/2015/wordml/symex" xmlns:wpg="http://schemas.microsoft.com/office/word/2010/wordprocessingGroup" xmlns:wpi="http://schemas.microsoft.com/office/word/2010/wordprocessingInk" xmlns:wne="http://schemas.microsoft.com/office/word/2006/wordml" xmlns:wps="http://schemas.microsoft.com/office/word/2010/wordprocessingShape" mc:Ignorable="w14 w15 w16se w16cid w16 w16cex w16sdtdh w16sdtfl w16du wp14">
   <w:body>
+    <w:sdt>
+      <w:sdtPr>
+        <w:id w:val="-1191843482"/>
+        <w:docPartObj>
+          <w:docPartGallery w:val="Table of Contents"/>
+          <w:docPartUnique/>
+        </w:docPartObj>
+      </w:sdtPr>
+      <w:sdtEndPr>
+        <w:rPr>
+          <w:rFonts w:asciiTheme="minorHAnsi" w:eastAsiaTheme="minorHAnsi" w:hAnsiTheme="minorHAnsi" w:cstheme="minorBidi"/>
+          <w:b/>
+          <w:bCs/>
+          <w:noProof/>
+          <w:color w:val="auto"/>
+          <w:kern w:val="2"/>
+          <w:sz w:val="22"/>
+          <w:szCs w:val="22"/>
+          <w:lang w:val="en-CA"/>
+          <w14:ligatures w14:val="standardContextual"/>
+        </w:rPr>
+      </w:sdtEndPr>
+      <w:sdtContent>
+        <w:p>
+          <w:pPr>
+            <w:pStyle w:val="TOCHeading"/>
+          </w:pPr>
+          <w:r>
+            <w:t>Contents</w:t>
+          </w:r>
+        </w:p>
+        <w:p>
+          <w:pPr>
+            <w:pStyle w:val="TOC1"/>
+            <w:tabs>
+              <w:tab w:val="right" w:leader="dot" w:pos="10790"/>
+            </w:tabs>
+            <w:rPr>
+              <w:rFonts w:eastAsiaTheme="minorEastAsia"/>
+              <w:noProof/>
+              <w:sz w:val="24"/>
+              <w:szCs w:val="24"/>
+              <w:lang w:eastAsia="en-CA"/>
+            </w:rPr>
+          </w:pPr>
+          <w:r>
+            <w:fldChar w:fldCharType="begin"/>
+          </w:r>
+          <w:r>
+            <w:instrText xml:space="preserve"> TOC \o "1-3" \h \z \u </w:instrText>
+          </w:r>
+          <w:r>
+            <w:fldChar w:fldCharType="separate"/>
+          </w:r>
+          <w:hyperlink w:anchor="_Toc204882833" w:history="1">
+            <w:r>
+              <w:rPr>
+                <w:rStyle w:val="Hyperlink"/>
+                <w:noProof/>
+              </w:rPr>
+              <w:t>HttpPost to Create a New ResourceBook</w:t>
+            </w:r>
+            <w:r>
+              <w:rPr>
+                <w:noProof/>
+                <w:webHidden/>
+              </w:rPr>
+              <w:tab/>
+            </w:r>
+            <w:r>
+              <w:rPr>
+                <w:noProof/>
+                <w:webHidden/>
+              </w:rPr>
+              <w:fldChar w:fldCharType="begin"/>
+            </w:r>
+            <w:r>
+              <w:rPr>
+                <w:noProof/>
+                <w:webHidden/>
+              </w:rPr>
+              <w:instrText xml:space="preserve"> PAGEREF _Toc204882833 \h </w:instrText>
+            </w:r>
+            <w:r>
+              <w:rPr>
+                <w:noProof/>
+                <w:webHidden/>
+              </w:rPr>
+            </w:r>
+            <w:r>
+              <w:rPr>
+                <w:noProof/>
+                <w:webHidden/>
+              </w:rPr>
+              <w:fldChar w:fldCharType="separate"/>
+            </w:r>
+            <w:r>
+              <w:rPr>
+                <w:noProof/>
+                <w:webHidden/>
+              </w:rPr>
+              <w:t>2</w:t>
+            </w:r>
+            <w:r>
+              <w:rPr>
+                <w:noProof/>
+                <w:webHidden/>
+              </w:rPr>
+              <w:fldChar w:fldCharType="end"/>
+            </w:r>
+          </w:hyperlink>
+        </w:p>
+        <w:p>
+          <w:pPr>
+            <w:pStyle w:val="TOC2"/>
+            <w:tabs>
+              <w:tab w:val="right" w:leader="dot" w:pos="10790"/>
+            </w:tabs>
+            <w:rPr>
+              <w:rFonts w:eastAsiaTheme="minorEastAsia"/>
+              <w:noProof/>
+              <w:sz w:val="24"/>
+              <w:szCs w:val="24"/>
+              <w:lang w:eastAsia="en-CA"/>
+            </w:rPr>
+          </w:pPr>
+          <w:hyperlink w:anchor="_Toc204882834" w:history="1">
+            <w:r>
+              <w:rPr>
+                <w:rStyle w:val="Hyperlink"/>
+                <w:noProof/>
+              </w:rPr>
+              <w:t>Step 1: Define the Models (already done)</w:t>
+            </w:r>
+            <w:r>
+              <w:rPr>
+                <w:noProof/>
+                <w:webHidden/>
+              </w:rPr>
+              <w:tab/>
+            </w:r>
+            <w:r>
+              <w:rPr>
+                <w:noProof/>
+                <w:webHidden/>
+              </w:rPr>
+              <w:fldChar w:fldCharType="begin"/>
+            </w:r>
+            <w:r>
+              <w:rPr>
+                <w:noProof/>
+                <w:webHidden/>
+              </w:rPr>
+              <w:instrText xml:space="preserve"> PAGEREF _Toc204882834 \h </w:instrText>
+            </w:r>
+            <w:r>
+              <w:rPr>
+                <w:noProof/>
+                <w:webHidden/>
+              </w:rPr>
+            </w:r>
+            <w:r>
+              <w:rPr>
+                <w:noProof/>
+                <w:webHidden/>
+              </w:rPr>
+              <w:fldChar w:fldCharType="separate"/>
+            </w:r>
+            <w:r>
+              <w:rPr>
+                <w:noProof/>
+                <w:webHidden/>
+              </w:rPr>
+              <w:t>2</w:t>
+            </w:r>
+            <w:r>
+              <w:rPr>
+                <w:noProof/>
+                <w:webHidden/>
+              </w:rPr>
+              <w:fldChar w:fldCharType="end"/>
+            </w:r>
+          </w:hyperlink>
+        </w:p>
+        <w:p>
+          <w:pPr>
+            <w:pStyle w:val="TOC2"/>
+            <w:tabs>
+              <w:tab w:val="right" w:leader="dot" w:pos="10790"/>
+            </w:tabs>
+            <w:rPr>
+              <w:rFonts w:eastAsiaTheme="minorEastAsia"/>
+              <w:noProof/>
+              <w:sz w:val="24"/>
+              <w:szCs w:val="24"/>
+              <w:lang w:eastAsia="en-CA"/>
+            </w:rPr>
+          </w:pPr>
+          <w:hyperlink w:anchor="_Toc204882835" w:history="1">
+            <w:r>
+              <w:rPr>
+                <w:rStyle w:val="Hyperlink"/>
+                <w:noProof/>
+              </w:rPr>
+              <w:t>Step 2: Define the DbContext (already done)</w:t>
+            </w:r>
+            <w:r>
+              <w:rPr>
+                <w:noProof/>
+                <w:webHidden/>
+              </w:rPr>
+              <w:tab/>
+            </w:r>
+            <w:r>
+              <w:rPr>
+                <w:noProof/>
+                <w:webHidden/>
+              </w:rPr>
+              <w:fldChar w:fldCharType="begin"/>
+            </w:r>
+            <w:r>
+              <w:rPr>
+                <w:noProof/>
+                <w:webHidden/>
+              </w:rPr>
+              <w:instrText xml:space="preserve"> PAGEREF _Toc204882835 \h </w:instrText>
+            </w:r>
+            <w:r>
+              <w:rPr>
+                <w:noProof/>
+                <w:webHidden/>
+              </w:rPr>
+            </w:r>
+            <w:r>
+              <w:rPr>
+                <w:noProof/>
+                <w:webHidden/>
+              </w:rPr>
+              <w:fldChar w:fldCharType="separate"/>
+            </w:r>
+            <w:r>
+              <w:rPr>
+                <w:noProof/>
+                <w:webHidden/>
+              </w:rPr>
+              <w:t>2</w:t>
+            </w:r>
+            <w:r>
+              <w:rPr>
+                <w:noProof/>
+                <w:webHidden/>
+              </w:rPr>
+              <w:fldChar w:fldCharType="end"/>
+            </w:r>
+          </w:hyperlink>
+        </w:p>
+        <w:p>
+          <w:pPr>
+            <w:pStyle w:val="TOC2"/>
+            <w:tabs>
+              <w:tab w:val="right" w:leader="dot" w:pos="10790"/>
+            </w:tabs>
+            <w:rPr>
+              <w:rFonts w:eastAsiaTheme="minorEastAsia"/>
+              <w:noProof/>
+              <w:sz w:val="24"/>
+              <w:szCs w:val="24"/>
+              <w:lang w:eastAsia="en-CA"/>
+            </w:rPr>
+          </w:pPr>
+          <w:hyperlink w:anchor="_Toc204882836" w:history="1">
+            <w:r>
+              <w:rPr>
+                <w:rStyle w:val="Hyperlink"/>
+                <w:noProof/>
+              </w:rPr>
+              <w:t>Step 3: Create DTO for Incoming POST Data</w:t>
+            </w:r>
+            <w:r>
+              <w:rPr>
+                <w:noProof/>
+                <w:webHidden/>
+              </w:rPr>
+              <w:tab/>
+            </w:r>
+            <w:r>
+              <w:rPr>
+                <w:noProof/>
+                <w:webHidden/>
+              </w:rPr>
+              <w:fldChar w:fldCharType="begin"/>
+            </w:r>
+            <w:r>
+              <w:rPr>
+                <w:noProof/>
+                <w:webHidden/>
+              </w:rPr>
+              <w:instrText xml:space="preserve"> PAGEREF _Toc204882836 \h </w:instrText>
+            </w:r>
+            <w:r>
+              <w:rPr>
+                <w:noProof/>
+                <w:webHidden/>
+              </w:rPr>
+            </w:r>
+            <w:r>
+              <w:rPr>
+                <w:noProof/>
+                <w:webHidden/>
+              </w:rPr>
+              <w:fldChar w:fldCharType="separate"/>
+            </w:r>
+            <w:r>
+              <w:rPr>
+                <w:noProof/>
+                <w:webHidden/>
+              </w:rPr>
+              <w:t>3</w:t>
+            </w:r>
+            <w:r>
+              <w:rPr>
+                <w:noProof/>
+                <w:webHidden/>
+              </w:rPr>
+              <w:fldChar w:fldCharType="end"/>
+            </w:r>
+          </w:hyperlink>
+        </w:p>
+        <w:p>
+          <w:pPr>
+            <w:pStyle w:val="TOC2"/>
+            <w:tabs>
+              <w:tab w:val="right" w:leader="dot" w:pos="10790"/>
+            </w:tabs>
+            <w:rPr>
+              <w:rFonts w:eastAsiaTheme="minorEastAsia"/>
+              <w:noProof/>
+              <w:sz w:val="24"/>
+              <w:szCs w:val="24"/>
+              <w:lang w:eastAsia="en-CA"/>
+            </w:rPr>
+          </w:pPr>
+          <w:hyperlink w:anchor="_Toc204882837" w:history="1">
+            <w:r>
+              <w:rPr>
+                <w:rStyle w:val="Hyperlink"/>
+                <w:noProof/>
+              </w:rPr>
+              <w:t>Step 4: Write the Controller with HttpPost Method</w:t>
+            </w:r>
+            <w:r>
+              <w:rPr>
+                <w:noProof/>
+                <w:webHidden/>
+              </w:rPr>
+              <w:tab/>
+            </w:r>
+            <w:r>
+              <w:rPr>
+                <w:noProof/>
+                <w:webHidden/>
+              </w:rPr>
+              <w:fldChar w:fldCharType="begin"/>
+            </w:r>
+            <w:r>
+              <w:rPr>
+                <w:noProof/>
+                <w:webHidden/>
+              </w:rPr>
+              <w:instrText xml:space="preserve"> PAGEREF _Toc204882837 \h </w:instrText>
+            </w:r>
+            <w:r>
+              <w:rPr>
+                <w:noProof/>
+                <w:webHidden/>
+              </w:rPr>
+            </w:r>
+            <w:r>
+              <w:rPr>
+                <w:noProof/>
+                <w:webHidden/>
+              </w:rPr>
+              <w:fldChar w:fldCharType="separate"/>
+            </w:r>
+            <w:r>
+              <w:rPr>
+                <w:noProof/>
+                <w:webHidden/>
+              </w:rPr>
+              <w:t>3</w:t>
+            </w:r>
+            <w:r>
+              <w:rPr>
+                <w:noProof/>
+                <w:webHidden/>
+              </w:rPr>
+              <w:fldChar w:fldCharType="end"/>
+            </w:r>
+          </w:hyperlink>
+        </w:p>
+        <w:p>
+          <w:pPr>
+            <w:pStyle w:val="TOC2"/>
+            <w:tabs>
+              <w:tab w:val="right" w:leader="dot" w:pos="10790"/>
+            </w:tabs>
+            <w:rPr>
+              <w:rFonts w:eastAsiaTheme="minorEastAsia"/>
+              <w:noProof/>
+              <w:sz w:val="24"/>
+              <w:szCs w:val="24"/>
+              <w:lang w:eastAsia="en-CA"/>
+            </w:rPr>
+          </w:pPr>
+          <w:hyperlink w:anchor="_Toc204882838" w:history="1">
+            <w:r>
+              <w:rPr>
+                <w:rStyle w:val="Hyperlink"/>
+                <w:noProof/>
+              </w:rPr>
+              <w:t>Optional: Add GET by id for CreatedAtAction reference (already done)</w:t>
+            </w:r>
+            <w:r>
+              <w:rPr>
+                <w:noProof/>
+                <w:webHidden/>
+              </w:rPr>
+              <w:tab/>
+            </w:r>
+            <w:r>
+              <w:rPr>
+                <w:noProof/>
+                <w:webHidden/>
+              </w:rPr>
+              <w:fldChar w:fldCharType="begin"/>
+            </w:r>
+            <w:r>
+              <w:rPr>
+                <w:noProof/>
+                <w:webHidden/>
+              </w:rPr>
+              <w:instrText xml:space="preserve"> PAGEREF _Toc204882838 \h </w:instrText>
+            </w:r>
+            <w:r>
+              <w:rPr>
+                <w:noProof/>
+                <w:webHidden/>
+              </w:rPr>
+            </w:r>
+            <w:r>
+              <w:rPr>
+                <w:noProof/>
+                <w:webHidden/>
+              </w:rPr>
+              <w:fldChar w:fldCharType="separate"/>
+            </w:r>
+            <w:r>
+              <w:rPr>
+                <w:noProof/>
+                <w:webHidden/>
+              </w:rPr>
+              <w:t>4</w:t>
+            </w:r>
+            <w:r>
+              <w:rPr>
+                <w:noProof/>
+                <w:webHidden/>
+              </w:rPr>
+              <w:fldChar w:fldCharType="end"/>
+            </w:r>
+          </w:hyperlink>
+        </w:p>
+        <w:p>
+          <w:pPr>
+            <w:pStyle w:val="TOC2"/>
+            <w:tabs>
+              <w:tab w:val="right" w:leader="dot" w:pos="10790"/>
+            </w:tabs>
+            <w:rPr>
+              <w:rFonts w:eastAsiaTheme="minorEastAsia"/>
+              <w:noProof/>
+              <w:sz w:val="24"/>
+              <w:szCs w:val="24"/>
+              <w:lang w:eastAsia="en-CA"/>
+            </w:rPr>
+          </w:pPr>
+          <w:hyperlink w:anchor="_Toc204882839" w:history="1">
+            <w:r>
+              <w:rPr>
+                <w:rStyle w:val="Hyperlink"/>
+                <w:noProof/>
+              </w:rPr>
+              <w:t>Example of the Expected JSON POST Payload</w:t>
+            </w:r>
+            <w:r>
+              <w:rPr>
+                <w:noProof/>
+                <w:webHidden/>
+              </w:rPr>
+              <w:tab/>
+            </w:r>
+            <w:r>
+              <w:rPr>
+                <w:noProof/>
+                <w:webHidden/>
+              </w:rPr>
+              <w:fldChar w:fldCharType="begin"/>
+            </w:r>
+            <w:r>
+              <w:rPr>
+                <w:noProof/>
+                <w:webHidden/>
+              </w:rPr>
+              <w:instrText xml:space="preserve"> PAGEREF _Toc204882839 \h </w:instrText>
+            </w:r>
+            <w:r>
+              <w:rPr>
+                <w:noProof/>
+                <w:webHidden/>
+              </w:rPr>
+            </w:r>
+            <w:r>
+              <w:rPr>
+                <w:noProof/>
+                <w:webHidden/>
+              </w:rPr>
+              <w:fldChar w:fldCharType="separate"/>
+            </w:r>
+            <w:r>
+              <w:rPr>
+                <w:noProof/>
+                <w:webHidden/>
+              </w:rPr>
+              <w:t>5</w:t>
+            </w:r>
+            <w:r>
+              <w:rPr>
+                <w:noProof/>
+                <w:webHidden/>
+              </w:rPr>
+              <w:fldChar w:fldCharType="end"/>
+            </w:r>
+          </w:hyperlink>
+        </w:p>
+        <w:p>
+          <w:pPr>
+            <w:pStyle w:val="TOC2"/>
+            <w:tabs>
+              <w:tab w:val="right" w:leader="dot" w:pos="10790"/>
+            </w:tabs>
+            <w:rPr>
+              <w:rFonts w:eastAsiaTheme="minorEastAsia"/>
+              <w:noProof/>
+              <w:sz w:val="24"/>
+              <w:szCs w:val="24"/>
+              <w:lang w:eastAsia="en-CA"/>
+            </w:rPr>
+          </w:pPr>
+          <w:hyperlink w:anchor="_Toc204882840" w:history="1">
+            <w:r>
+              <w:rPr>
+                <w:rStyle w:val="Hyperlink"/>
+                <w:noProof/>
+              </w:rPr>
+              <w:t>Notes</w:t>
+            </w:r>
+            <w:r>
+              <w:rPr>
+                <w:noProof/>
+                <w:webHidden/>
+              </w:rPr>
+              <w:tab/>
+            </w:r>
+            <w:r>
+              <w:rPr>
+                <w:noProof/>
+                <w:webHidden/>
+              </w:rPr>
+              <w:fldChar w:fldCharType="begin"/>
+            </w:r>
+            <w:r>
+              <w:rPr>
+                <w:noProof/>
+                <w:webHidden/>
+              </w:rPr>
+              <w:instrText xml:space="preserve"> PAGEREF _Toc204882840 \h </w:instrText>
+            </w:r>
+            <w:r>
+              <w:rPr>
+                <w:noProof/>
+                <w:webHidden/>
+              </w:rPr>
+            </w:r>
+            <w:r>
+              <w:rPr>
+                <w:noProof/>
+                <w:webHidden/>
+              </w:rPr>
+              <w:fldChar w:fldCharType="separate"/>
+            </w:r>
+            <w:r>
+              <w:rPr>
+                <w:noProof/>
+                <w:webHidden/>
+              </w:rPr>
+              <w:t>5</w:t>
+            </w:r>
+            <w:r>
+              <w:rPr>
+                <w:noProof/>
+                <w:webHidden/>
+              </w:rPr>
+              <w:fldChar w:fldCharType="end"/>
+            </w:r>
+          </w:hyperlink>
+        </w:p>
+        <w:p>
+          <w:pPr>
+            <w:pStyle w:val="TOC1"/>
+            <w:tabs>
+              <w:tab w:val="right" w:leader="dot" w:pos="10790"/>
+            </w:tabs>
+            <w:rPr>
+              <w:rFonts w:eastAsiaTheme="minorEastAsia"/>
+              <w:noProof/>
+              <w:sz w:val="24"/>
+              <w:szCs w:val="24"/>
+              <w:lang w:eastAsia="en-CA"/>
+            </w:rPr>
+          </w:pPr>
+          <w:hyperlink w:anchor="_Toc204882841" w:history="1">
+            <w:r>
+              <w:rPr>
+                <w:rStyle w:val="Hyperlink"/>
+                <w:noProof/>
+              </w:rPr>
+              <w:t>.</w:t>
+            </w:r>
+            <w:r>
+              <w:rPr>
+                <w:noProof/>
+                <w:webHidden/>
+              </w:rPr>
+              <w:tab/>
+            </w:r>
+            <w:r>
+              <w:rPr>
+                <w:noProof/>
+                <w:webHidden/>
+              </w:rPr>
+              <w:fldChar w:fldCharType="begin"/>
+            </w:r>
+            <w:r>
+              <w:rPr>
+                <w:noProof/>
+                <w:webHidden/>
+              </w:rPr>
+              <w:instrText xml:space="preserve"> PAGEREF _Toc204882841 \h </w:instrText>
+            </w:r>
+            <w:r>
+              <w:rPr>
+                <w:noProof/>
+                <w:webHidden/>
+              </w:rPr>
+            </w:r>
+            <w:r>
+              <w:rPr>
+                <w:noProof/>
+                <w:webHidden/>
+              </w:rPr>
+              <w:fldChar w:fldCharType="separate"/>
+            </w:r>
+            <w:r>
+              <w:rPr>
+                <w:noProof/>
+                <w:webHidden/>
+              </w:rPr>
+              <w:t>5</w:t>
+            </w:r>
+            <w:r>
+              <w:rPr>
+                <w:noProof/>
+                <w:webHidden/>
+              </w:rPr>
+              <w:fldChar w:fldCharType="end"/>
+            </w:r>
+          </w:hyperlink>
+        </w:p>
+        <w:p>
+          <w:pPr>
+            <w:pStyle w:val="TOC2"/>
+            <w:tabs>
+              <w:tab w:val="right" w:leader="dot" w:pos="10790"/>
+            </w:tabs>
+            <w:rPr>
+              <w:rFonts w:eastAsiaTheme="minorEastAsia"/>
+              <w:noProof/>
+              <w:sz w:val="24"/>
+              <w:szCs w:val="24"/>
+              <w:lang w:eastAsia="en-CA"/>
+            </w:rPr>
+          </w:pPr>
+          <w:hyperlink w:anchor="_Toc204882842" w:history="1">
+            <w:r>
+              <w:rPr>
+                <w:rStyle w:val="Hyperlink"/>
+                <w:noProof/>
+              </w:rPr>
+              <w:t>APPENDIX 1</w:t>
+            </w:r>
+            <w:r>
+              <w:rPr>
+                <w:noProof/>
+                <w:webHidden/>
+              </w:rPr>
+              <w:tab/>
+            </w:r>
+            <w:r>
+              <w:rPr>
+                <w:noProof/>
+                <w:webHidden/>
+              </w:rPr>
+              <w:fldChar w:fldCharType="begin"/>
+            </w:r>
+            <w:r>
+              <w:rPr>
+                <w:noProof/>
+                <w:webHidden/>
+              </w:rPr>
+              <w:instrText xml:space="preserve"> PAGEREF _Toc204882842 \h </w:instrText>
+            </w:r>
+            <w:r>
+              <w:rPr>
+                <w:noProof/>
+                <w:webHidden/>
+              </w:rPr>
+            </w:r>
+            <w:r>
+              <w:rPr>
+                <w:noProof/>
+                <w:webHidden/>
+              </w:rPr>
+              <w:fldChar w:fldCharType="separate"/>
+            </w:r>
+            <w:r>
+              <w:rPr>
+                <w:noProof/>
+                <w:webHidden/>
+              </w:rPr>
+              <w:t>6</w:t>
+            </w:r>
+            <w:r>
+              <w:rPr>
+                <w:noProof/>
+                <w:webHidden/>
+              </w:rPr>
+              <w:fldChar w:fldCharType="end"/>
+            </w:r>
+          </w:hyperlink>
+        </w:p>
+        <w:p>
+          <w:pPr>
+            <w:pStyle w:val="TOC2"/>
+            <w:tabs>
+              <w:tab w:val="right" w:leader="dot" w:pos="10790"/>
+            </w:tabs>
+            <w:rPr>
+              <w:rFonts w:eastAsiaTheme="minorEastAsia"/>
+              <w:noProof/>
+              <w:sz w:val="24"/>
+              <w:szCs w:val="24"/>
+              <w:lang w:eastAsia="en-CA"/>
+            </w:rPr>
+          </w:pPr>
+          <w:hyperlink w:anchor="_Toc204882843" w:history="1">
+            <w:r>
+              <w:rPr>
+                <w:rStyle w:val="Hyperlink"/>
+                <w:noProof/>
+              </w:rPr>
+              <w:t>Purpose of the CreateResourceBookDTO</w:t>
+            </w:r>
+            <w:r>
+              <w:rPr>
+                <w:noProof/>
+                <w:webHidden/>
+              </w:rPr>
+              <w:tab/>
+            </w:r>
+            <w:r>
+              <w:rPr>
+                <w:noProof/>
+                <w:webHidden/>
+              </w:rPr>
+              <w:fldChar w:fldCharType="begin"/>
+            </w:r>
+            <w:r>
+              <w:rPr>
+                <w:noProof/>
+                <w:webHidden/>
+              </w:rPr>
+              <w:instrText xml:space="preserve"> PAGEREF _Toc204882843 \h </w:instrText>
+            </w:r>
+            <w:r>
+              <w:rPr>
+                <w:noProof/>
+                <w:webHidden/>
+              </w:rPr>
+            </w:r>
+            <w:r>
+              <w:rPr>
+                <w:noProof/>
+                <w:webHidden/>
+              </w:rPr>
+              <w:fldChar w:fldCharType="separate"/>
+            </w:r>
+            <w:r>
+              <w:rPr>
+                <w:noProof/>
+                <w:webHidden/>
+              </w:rPr>
+              <w:t>6</w:t>
+            </w:r>
+            <w:r>
+              <w:rPr>
+                <w:noProof/>
+                <w:webHidden/>
+              </w:rPr>
+              <w:fldChar w:fldCharType="end"/>
+            </w:r>
+          </w:hyperlink>
+        </w:p>
+        <w:p>
+          <w:r>
+            <w:rPr>
+              <w:b/>
+              <w:bCs/>
+              <w:noProof/>
+            </w:rPr>
+            <w:fldChar w:fldCharType="end"/>
+          </w:r>
+        </w:p>
+      </w:sdtContent>
+    </w:sdt>
+    <w:p/>
+    <w:p/>
+    <w:p>
+      <w:pPr>
+        <w:rPr>
+          <w:rFonts w:asciiTheme="majorHAnsi" w:eastAsiaTheme="majorEastAsia" w:hAnsiTheme="majorHAnsi" w:cstheme="majorBidi"/>
+          <w:color w:val="0F4761" w:themeColor="accent1" w:themeShade="BF"/>
+          <w:sz w:val="40"/>
+          <w:szCs w:val="40"/>
+        </w:rPr>
+      </w:pPr>
+      <w:r>
+        <w:br w:type="page"/>
+      </w:r>
+    </w:p>
     <w:p>
       <w:pPr>
         <w:pStyle w:val="Heading1"/>
         <w:spacing w:before="0" w:after="0" w:line="240" w:lineRule="auto"/>
       </w:pPr>
+    </w:p>
+    <w:p>
+      <w:pPr>
+        <w:pStyle w:val="Heading1"/>
+        <w:spacing w:before="0" w:after="0" w:line="240" w:lineRule="auto"/>
+      </w:pPr>
+      <w:bookmarkStart w:id="0" w:name="_Toc204882833"/>
       <w:r>
         <w:t xml:space="preserve">HttpPost </w:t>
       </w:r>
       <w:r>
         <w:t>to Create a New ResourceBook</w:t>
       </w:r>
+      <w:bookmarkEnd w:id="0"/>
     </w:p>
     <w:p>
       <w:pPr>
@@ -58,19 +925,16 @@
     <w:p>
       <w:pPr>
         <w:pStyle w:val="Heading2"/>
-      </w:pPr>
-      <w:r>
-        <w:rPr>
-          <w:rFonts w:ascii="Segoe UI Emoji" w:hAnsi="Segoe UI Emoji" w:cs="Segoe UI Emoji"/>
-        </w:rPr>
-        <w:t>✅</w:t>
-      </w:r>
-      <w:r>
-        <w:t xml:space="preserve"> Step 1: Define the Models</w:t>
+        <w:spacing w:after="0" w:line="240" w:lineRule="auto"/>
+      </w:pPr>
+      <w:bookmarkStart w:id="1" w:name="_Toc204882834"/>
+      <w:r>
+        <w:t>Step 1: Define the Models</w:t>
       </w:r>
       <w:r>
         <w:t xml:space="preserve"> (already done)</w:t>
       </w:r>
+      <w:bookmarkEnd w:id="1"/>
     </w:p>
     <w:p>
       <w:pPr>
@@ -260,19 +1124,16 @@
     <w:p>
       <w:pPr>
         <w:pStyle w:val="Heading2"/>
-      </w:pPr>
-      <w:r>
-        <w:rPr>
-          <w:rFonts w:ascii="Segoe UI Emoji" w:hAnsi="Segoe UI Emoji" w:cs="Segoe UI Emoji"/>
-        </w:rPr>
-        <w:t>✅</w:t>
-      </w:r>
-      <w:r>
-        <w:t xml:space="preserve"> Step 2: Define the DbContext</w:t>
+        <w:spacing w:after="0" w:line="240" w:lineRule="auto"/>
+      </w:pPr>
+      <w:bookmarkStart w:id="2" w:name="_Toc204882835"/>
+      <w:r>
+        <w:t>Step 2: Define the DbContext</w:t>
       </w:r>
       <w:r>
         <w:t xml:space="preserve"> (already done)</w:t>
       </w:r>
+      <w:bookmarkEnd w:id="2"/>
     </w:p>
     <w:p>
       <w:pPr>
@@ -369,6 +1230,7 @@
         <w:spacing w:after="0" w:line="240" w:lineRule="auto"/>
       </w:pPr>
       <w:r>
+        <w:lastRenderedPageBreak/>
         <w:t xml:space="preserve">    {</w:t>
       </w:r>
     </w:p>
@@ -483,16 +1345,13 @@
     <w:p>
       <w:pPr>
         <w:pStyle w:val="Heading2"/>
-      </w:pPr>
-      <w:r>
-        <w:rPr>
-          <w:rFonts w:ascii="Segoe UI Emoji" w:hAnsi="Segoe UI Emoji" w:cs="Segoe UI Emoji"/>
-        </w:rPr>
-        <w:t>✅</w:t>
-      </w:r>
-      <w:r>
-        <w:t xml:space="preserve"> Step 3: Create DTO for Incoming POST Data</w:t>
-      </w:r>
+        <w:spacing w:after="0" w:line="240" w:lineRule="auto"/>
+      </w:pPr>
+      <w:bookmarkStart w:id="3" w:name="_Toc204882836"/>
+      <w:r>
+        <w:t>Step 3: Create DTO for Incoming POST Data</w:t>
+      </w:r>
+      <w:bookmarkEnd w:id="3"/>
     </w:p>
     <w:p>
       <w:pPr>
@@ -600,16 +1459,13 @@
     <w:p>
       <w:pPr>
         <w:pStyle w:val="Heading2"/>
-      </w:pPr>
-      <w:r>
-        <w:rPr>
-          <w:rFonts w:ascii="Segoe UI Emoji" w:hAnsi="Segoe UI Emoji" w:cs="Segoe UI Emoji"/>
-        </w:rPr>
-        <w:t>✅</w:t>
-      </w:r>
-      <w:r>
-        <w:t xml:space="preserve"> Step 4: Write the Controller with HttpPost Method</w:t>
-      </w:r>
+        <w:spacing w:after="0" w:line="240" w:lineRule="auto"/>
+      </w:pPr>
+      <w:bookmarkStart w:id="4" w:name="_Toc204882837"/>
+      <w:r>
+        <w:t>Step 4: Write the Controller with HttpPost Method</w:t>
+      </w:r>
+      <w:bookmarkEnd w:id="4"/>
     </w:p>
     <w:p>
       <w:pPr>
@@ -738,6 +1594,7 @@
         <w:spacing w:after="0" w:line="240" w:lineRule="auto"/>
       </w:pPr>
       <w:r>
+        <w:lastRenderedPageBreak/>
         <w:t xml:space="preserve">            return BadRequest(ModelState);</w:t>
       </w:r>
     </w:p>
@@ -767,7 +1624,6 @@
         <w:spacing w:after="0" w:line="240" w:lineRule="auto"/>
       </w:pPr>
       <w:r>
-        <w:lastRenderedPageBreak/>
         <w:t xml:space="preserve">        {</w:t>
       </w:r>
     </w:p>
@@ -983,13 +1839,19 @@
     <w:p>
       <w:pPr>
         <w:pStyle w:val="Heading2"/>
-      </w:pPr>
-      <w:r>
-        <w:t xml:space="preserve">    // Optional: Add GET by id for CreatedAtAction reference</w:t>
+        <w:spacing w:after="0" w:line="240" w:lineRule="auto"/>
+      </w:pPr>
+      <w:r>
+        <w:t xml:space="preserve">   </w:t>
+      </w:r>
+      <w:bookmarkStart w:id="5" w:name="_Toc204882838"/>
+      <w:r>
+        <w:t>Optional: Add GET by id for CreatedAtAction reference</w:t>
       </w:r>
       <w:r>
         <w:t xml:space="preserve"> (already done)</w:t>
       </w:r>
+      <w:bookmarkEnd w:id="5"/>
     </w:p>
     <w:p>
       <w:pPr>
@@ -1118,16 +1980,20 @@
     <w:p>
       <w:pPr>
         <w:pStyle w:val="Heading2"/>
-      </w:pPr>
-      <w:r>
-        <w:rPr>
-          <w:rFonts w:ascii="Segoe UI Emoji" w:hAnsi="Segoe UI Emoji" w:cs="Segoe UI Emoji"/>
-        </w:rPr>
-        <w:t>🧪</w:t>
-      </w:r>
-      <w:r>
-        <w:t xml:space="preserve"> Example JSON POST Payload</w:t>
-      </w:r>
+        <w:spacing w:after="0" w:line="240" w:lineRule="auto"/>
+      </w:pPr>
+      <w:bookmarkStart w:id="6" w:name="_Toc204882839"/>
+      <w:r>
+        <w:lastRenderedPageBreak/>
+        <w:t>Example</w:t>
+      </w:r>
+      <w:r>
+        <w:t xml:space="preserve"> of the Expected</w:t>
+      </w:r>
+      <w:r>
+        <w:t xml:space="preserve"> JSON POST Payload</w:t>
+      </w:r>
+      <w:bookmarkEnd w:id="6"/>
     </w:p>
     <w:p>
       <w:pPr>
@@ -1166,7 +2032,6 @@
         <w:spacing w:after="0" w:line="240" w:lineRule="auto"/>
       </w:pPr>
       <w:r>
-        <w:lastRenderedPageBreak/>
         <w:t xml:space="preserve">  "resourceTopicId": </w:t>
       </w:r>
       <w:proofErr w:type="gramStart"/>
@@ -1230,6 +2095,525 @@
     </w:p>
     <w:p>
       <w:pPr>
+        <w:pStyle w:val="Heading2"/>
+      </w:pPr>
+      <w:bookmarkStart w:id="7" w:name="_Toc204882840"/>
+      <w:r>
+        <w:t>Notes</w:t>
+      </w:r>
+      <w:bookmarkEnd w:id="7"/>
+    </w:p>
+    <w:p>
+      <w:r>
+        <w:t xml:space="preserve">This assumes a one-to-one relationship between Resource and ResourceBook. </w:t>
+      </w:r>
+    </w:p>
+    <w:p>
+      <w:pPr>
+        <w:pStyle w:val="Heading1"/>
+        <w:rPr>
+          <w:sz w:val="32"/>
+          <w:szCs w:val="32"/>
+        </w:rPr>
+      </w:pPr>
+      <w:bookmarkStart w:id="8" w:name="_Toc204882841"/>
+      <w:r>
+        <w:t>.</w:t>
+      </w:r>
+      <w:bookmarkEnd w:id="8"/>
+      <w:r>
+        <w:br w:type="page"/>
+      </w:r>
+    </w:p>
+    <w:p>
+      <w:pPr>
+        <w:pStyle w:val="Heading2"/>
+        <w:spacing w:after="0" w:line="240" w:lineRule="auto"/>
+      </w:pPr>
+      <w:bookmarkStart w:id="9" w:name="_Toc204882842"/>
+      <w:r>
+        <w:lastRenderedPageBreak/>
+        <w:t>APPENDIX 1</w:t>
+      </w:r>
+      <w:bookmarkEnd w:id="9"/>
+    </w:p>
+    <w:p>
+      <w:pPr>
+        <w:pStyle w:val="Heading2"/>
+      </w:pPr>
+      <w:bookmarkStart w:id="10" w:name="_Toc204882843"/>
+      <w:r>
+        <w:t>Purpose of the CreateResourceBookDTO</w:t>
+      </w:r>
+      <w:bookmarkEnd w:id="10"/>
+    </w:p>
+    <w:p>
+      <w:pPr>
+        <w:spacing w:after="0" w:line="240" w:lineRule="auto"/>
+      </w:pPr>
+      <w:r>
+        <w:pict w14:anchorId="04BCF633">
+          <v:rect id="_x0000_i1164" style="width:0;height:1.5pt" o:hralign="center" o:hrstd="t" o:hr="t" fillcolor="#a0a0a0" stroked="f"/>
+        </w:pict>
+      </w:r>
+    </w:p>
+    <w:p>
+      <w:pPr>
+        <w:spacing w:after="0" w:line="240" w:lineRule="auto"/>
+        <w:ind w:left="720"/>
+      </w:pPr>
+    </w:p>
+    <w:p>
+      <w:pPr>
+        <w:numPr>
+          <w:ilvl w:val="0"/>
+          <w:numId w:val="3"/>
+        </w:numPr>
+        <w:spacing w:after="0" w:line="240" w:lineRule="auto"/>
+        <w:ind w:firstLine="0"/>
+      </w:pPr>
+      <w:r>
+        <w:t xml:space="preserve">Accept the </w:t>
+      </w:r>
+      <w:r>
+        <w:rPr>
+          <w:b/>
+          <w:bCs/>
+        </w:rPr>
+        <w:t>combined data</w:t>
+      </w:r>
+      <w:r>
+        <w:t xml:space="preserve"> from the client (in this case, both Resource and ResourceBook fields) in one request.</w:t>
+      </w:r>
+    </w:p>
+    <w:p>
+      <w:pPr>
+        <w:numPr>
+          <w:ilvl w:val="0"/>
+          <w:numId w:val="3"/>
+        </w:numPr>
+        <w:spacing w:after="0" w:line="240" w:lineRule="auto"/>
+        <w:ind w:firstLine="0"/>
+      </w:pPr>
+      <w:r>
+        <w:rPr>
+          <w:b/>
+          <w:bCs/>
+        </w:rPr>
+        <w:t>Decouple</w:t>
+      </w:r>
+      <w:r>
+        <w:t xml:space="preserve"> </w:t>
+      </w:r>
+      <w:r>
+        <w:t>the</w:t>
+      </w:r>
+      <w:r>
+        <w:t xml:space="preserve"> API's request/response model from your database model (entities).</w:t>
+      </w:r>
+    </w:p>
+    <w:p>
+      <w:pPr>
+        <w:numPr>
+          <w:ilvl w:val="0"/>
+          <w:numId w:val="3"/>
+        </w:numPr>
+        <w:spacing w:after="0" w:line="240" w:lineRule="auto"/>
+        <w:ind w:firstLine="0"/>
+      </w:pPr>
+      <w:r>
+        <w:t xml:space="preserve">Make the API </w:t>
+      </w:r>
+      <w:r>
+        <w:rPr>
+          <w:b/>
+          <w:bCs/>
+        </w:rPr>
+        <w:t>easier and safer to use</w:t>
+      </w:r>
+      <w:r>
+        <w:t>, by only exposing the fields needed to create a record.</w:t>
+      </w:r>
+    </w:p>
+    <w:p>
+      <w:pPr>
+        <w:spacing w:after="0" w:line="240" w:lineRule="auto"/>
+        <w:ind w:left="720"/>
+      </w:pPr>
+    </w:p>
+    <w:p>
+      <w:pPr>
+        <w:spacing w:after="0" w:line="240" w:lineRule="auto"/>
+      </w:pPr>
+      <w:r>
+        <w:pict w14:anchorId="603DC822">
+          <v:rect id="_x0000_i1165" style="width:0;height:1.5pt" o:hralign="center" o:hrstd="t" o:hr="t" fillcolor="#a0a0a0" stroked="f"/>
+        </w:pict>
+      </w:r>
+    </w:p>
+    <w:p>
+      <w:pPr>
+        <w:spacing w:after="0" w:line="240" w:lineRule="auto"/>
+        <w:rPr>
+          <w:rFonts w:ascii="Segoe UI Emoji" w:hAnsi="Segoe UI Emoji" w:cs="Segoe UI Emoji"/>
+        </w:rPr>
+      </w:pPr>
+    </w:p>
+    <w:p>
+      <w:pPr>
+        <w:spacing w:after="0" w:line="240" w:lineRule="auto"/>
+      </w:pPr>
+      <w:r>
+        <w:rPr>
+          <w:rFonts w:ascii="Segoe UI Emoji" w:hAnsi="Segoe UI Emoji" w:cs="Segoe UI Emoji"/>
+        </w:rPr>
+        <w:t>T</w:t>
+      </w:r>
+      <w:r>
+        <w:t xml:space="preserve">o create a new </w:t>
+      </w:r>
+      <w:r>
+        <w:rPr>
+          <w:b/>
+          <w:bCs/>
+        </w:rPr>
+        <w:t>ResourceBook</w:t>
+      </w:r>
+      <w:r>
+        <w:t xml:space="preserve"> and its </w:t>
+      </w:r>
+      <w:r>
+        <w:t>related</w:t>
+      </w:r>
+      <w:r>
+        <w:t xml:space="preserve"> </w:t>
+      </w:r>
+      <w:r>
+        <w:rPr>
+          <w:b/>
+          <w:bCs/>
+        </w:rPr>
+        <w:t>Resource</w:t>
+      </w:r>
+      <w:r>
+        <w:t xml:space="preserve"> in</w:t>
+      </w:r>
+      <w:r>
+        <w:t xml:space="preserve"> a single</w:t>
+      </w:r>
+      <w:r>
+        <w:t xml:space="preserve"> HTTP POST request</w:t>
+      </w:r>
+      <w:r>
+        <w:t xml:space="preserve"> for the</w:t>
+      </w:r>
+      <w:r>
+        <w:t xml:space="preserve"> two </w:t>
+      </w:r>
+      <w:r>
+        <w:t xml:space="preserve">related </w:t>
+      </w:r>
+      <w:r>
+        <w:t>tables</w:t>
+      </w:r>
+      <w:r>
+        <w:t>,</w:t>
+      </w:r>
+      <w:r>
+        <w:t xml:space="preserve"> </w:t>
+      </w:r>
+    </w:p>
+    <w:p>
+      <w:pPr>
+        <w:spacing w:after="0" w:line="240" w:lineRule="auto"/>
+        <w:rPr>
+          <w:i/>
+          <w:iCs/>
+        </w:rPr>
+      </w:pPr>
+      <w:r>
+        <w:rPr>
+          <w:i/>
+          <w:iCs/>
+        </w:rPr>
+        <w:t>(</w:t>
+      </w:r>
+      <w:r>
+        <w:rPr>
+          <w:b/>
+          <w:bCs/>
+          <w:i/>
+          <w:iCs/>
+        </w:rPr>
+        <w:t>ResourceBook</w:t>
+      </w:r>
+      <w:r>
+        <w:rPr>
+          <w:i/>
+          <w:iCs/>
+        </w:rPr>
+        <w:t xml:space="preserve"> </w:t>
+      </w:r>
+      <w:r>
+        <w:rPr>
+          <w:i/>
+          <w:iCs/>
+        </w:rPr>
+        <w:t xml:space="preserve">which </w:t>
+      </w:r>
+      <w:r>
+        <w:rPr>
+          <w:i/>
+          <w:iCs/>
+        </w:rPr>
+        <w:t>contains</w:t>
+      </w:r>
+      <w:r>
+        <w:rPr>
+          <w:i/>
+          <w:iCs/>
+        </w:rPr>
+        <w:t xml:space="preserve"> a</w:t>
+      </w:r>
+      <w:r>
+        <w:rPr>
+          <w:i/>
+          <w:iCs/>
+        </w:rPr>
+        <w:t xml:space="preserve"> </w:t>
+      </w:r>
+      <w:r>
+        <w:rPr>
+          <w:b/>
+          <w:bCs/>
+          <w:i/>
+          <w:iCs/>
+        </w:rPr>
+        <w:t xml:space="preserve">FK </w:t>
+      </w:r>
+      <w:r>
+        <w:rPr>
+          <w:b/>
+          <w:bCs/>
+          <w:i/>
+          <w:iCs/>
+        </w:rPr>
+        <w:t>ResourceId</w:t>
+      </w:r>
+      <w:r>
+        <w:rPr>
+          <w:i/>
+          <w:iCs/>
+        </w:rPr>
+        <w:t xml:space="preserve"> which is the</w:t>
+      </w:r>
+      <w:r>
+        <w:rPr>
+          <w:i/>
+          <w:iCs/>
+        </w:rPr>
+        <w:t xml:space="preserve"> </w:t>
+      </w:r>
+      <w:r>
+        <w:rPr>
+          <w:b/>
+          <w:bCs/>
+          <w:i/>
+          <w:iCs/>
+        </w:rPr>
+        <w:t>ResourceId/</w:t>
+      </w:r>
+      <w:r>
+        <w:rPr>
+          <w:b/>
+          <w:bCs/>
+          <w:i/>
+          <w:iCs/>
+        </w:rPr>
+        <w:t>PK</w:t>
+      </w:r>
+      <w:r>
+        <w:rPr>
+          <w:i/>
+          <w:iCs/>
+        </w:rPr>
+        <w:t xml:space="preserve"> in </w:t>
+      </w:r>
+      <w:r>
+        <w:rPr>
+          <w:b/>
+          <w:bCs/>
+          <w:i/>
+          <w:iCs/>
+        </w:rPr>
+        <w:t>Resource</w:t>
+      </w:r>
+      <w:r>
+        <w:rPr>
+          <w:i/>
+          <w:iCs/>
+        </w:rPr>
+        <w:t>,</w:t>
+      </w:r>
+      <w:r>
+        <w:rPr>
+          <w:i/>
+          <w:iCs/>
+        </w:rPr>
+        <w:t xml:space="preserve"> and</w:t>
+      </w:r>
+      <w:r>
+        <w:rPr>
+          <w:b/>
+          <w:bCs/>
+          <w:i/>
+          <w:iCs/>
+        </w:rPr>
+        <w:t xml:space="preserve"> Resource</w:t>
+      </w:r>
+      <w:r>
+        <w:rPr>
+          <w:i/>
+          <w:iCs/>
+        </w:rPr>
+        <w:t xml:space="preserve"> </w:t>
+      </w:r>
+      <w:r>
+        <w:rPr>
+          <w:i/>
+          <w:iCs/>
+        </w:rPr>
+        <w:t>,</w:t>
+      </w:r>
+    </w:p>
+    <w:p>
+      <w:pPr>
+        <w:spacing w:after="0" w:line="240" w:lineRule="auto"/>
+        <w:rPr>
+          <w:i/>
+          <w:iCs/>
+        </w:rPr>
+      </w:pPr>
+      <w:r>
+        <w:rPr>
+          <w:i/>
+          <w:iCs/>
+        </w:rPr>
+        <w:t>it is necessary</w:t>
+      </w:r>
+      <w:r>
+        <w:rPr>
+          <w:i/>
+          <w:iCs/>
+        </w:rPr>
+        <w:t xml:space="preserve"> to:</w:t>
+      </w:r>
+    </w:p>
+    <w:p>
+      <w:pPr>
+        <w:spacing w:after="0" w:line="240" w:lineRule="auto"/>
+        <w:rPr>
+          <w:i/>
+          <w:iCs/>
+        </w:rPr>
+      </w:pPr>
+    </w:p>
+    <w:p>
+      <w:pPr>
+        <w:numPr>
+          <w:ilvl w:val="0"/>
+          <w:numId w:val="4"/>
+        </w:numPr>
+        <w:tabs>
+          <w:tab w:val="num" w:pos="720"/>
+        </w:tabs>
+        <w:spacing w:after="0" w:line="240" w:lineRule="auto"/>
+        <w:ind w:firstLine="0"/>
+      </w:pPr>
+      <w:r>
+        <w:t>Create a new Resource record (so SQL Server will generate a ResourceId),</w:t>
+      </w:r>
+    </w:p>
+    <w:p>
+      <w:pPr>
+        <w:numPr>
+          <w:ilvl w:val="0"/>
+          <w:numId w:val="4"/>
+        </w:numPr>
+        <w:tabs>
+          <w:tab w:val="num" w:pos="720"/>
+        </w:tabs>
+        <w:spacing w:after="0" w:line="240" w:lineRule="auto"/>
+        <w:ind w:firstLine="0"/>
+      </w:pPr>
+      <w:r>
+        <w:t xml:space="preserve">Then create the ResourceBook record using that ResourceId as a </w:t>
+      </w:r>
+      <w:r>
+        <w:rPr>
+          <w:b/>
+          <w:bCs/>
+        </w:rPr>
+        <w:t>foreign key</w:t>
+      </w:r>
+      <w:r>
+        <w:t>.</w:t>
+      </w:r>
+    </w:p>
+    <w:p>
+      <w:pPr>
+        <w:numPr>
+          <w:ilvl w:val="0"/>
+          <w:numId w:val="4"/>
+        </w:numPr>
+        <w:tabs>
+          <w:tab w:val="num" w:pos="720"/>
+        </w:tabs>
+        <w:spacing w:after="0" w:line="240" w:lineRule="auto"/>
+        <w:ind w:firstLine="0"/>
+      </w:pPr>
+    </w:p>
+    <w:p>
+      <w:pPr>
+        <w:spacing w:after="0" w:line="240" w:lineRule="auto"/>
+      </w:pPr>
+      <w:r>
+        <w:t>However</w:t>
+      </w:r>
+      <w:r>
+        <w:t xml:space="preserve"> the client doesn’t know the ResourceId yet — because it hasn’t been generated. That's why your API needs to </w:t>
+      </w:r>
+      <w:r>
+        <w:rPr>
+          <w:b/>
+          <w:bCs/>
+        </w:rPr>
+        <w:t>accept both sets of fields</w:t>
+      </w:r>
+      <w:r>
+        <w:t xml:space="preserve"> and </w:t>
+      </w:r>
+      <w:proofErr w:type="gramStart"/>
+      <w:r>
+        <w:t>handle</w:t>
+      </w:r>
+      <w:proofErr w:type="gramEnd"/>
+      <w:r>
+        <w:t xml:space="preserve"> the linking logic internally.</w:t>
+      </w:r>
+    </w:p>
+    <w:p>
+      <w:pPr>
+        <w:spacing w:after="0" w:line="240" w:lineRule="auto"/>
+      </w:pPr>
+      <w:r>
+        <w:pict w14:anchorId="3D33B6BD">
+          <v:rect id="_x0000_i1166" style="width:0;height:1.5pt" o:hralign="center" o:hrstd="t" o:hr="t" fillcolor="#a0a0a0" stroked="f"/>
+        </w:pict>
+      </w:r>
+    </w:p>
+    <w:p>
+      <w:pPr>
         <w:spacing w:after="0" w:line="240" w:lineRule="auto"/>
         <w:rPr>
           <w:b/>
@@ -1242,26 +2626,403 @@
           <w:b/>
           <w:bCs/>
         </w:rPr>
-        <w:t>📝</w:t>
+        <w:t>What is</w:t>
       </w:r>
       <w:r>
         <w:rPr>
           <w:b/>
           <w:bCs/>
         </w:rPr>
-        <w:t xml:space="preserve"> Notes</w:t>
-      </w:r>
-    </w:p>
-    <w:p>
-      <w:pPr>
-        <w:pStyle w:val="Heading2"/>
-      </w:pPr>
-      <w:r>
-        <w:t xml:space="preserve">This assumes a one-to-one relationship between Resource and ResourceBook. </w:t>
-      </w:r>
+        <w:t xml:space="preserve"> inside CreateResourceBookDto?</w:t>
+      </w:r>
+    </w:p>
+    <w:p>
+      <w:pPr>
+        <w:spacing w:after="0" w:line="240" w:lineRule="auto"/>
+      </w:pPr>
+    </w:p>
+    <w:p>
+      <w:pPr>
+        <w:spacing w:after="0" w:line="240" w:lineRule="auto"/>
+      </w:pPr>
+      <w:r>
+        <w:t>This DTO contains:</w:t>
+      </w:r>
+    </w:p>
+    <w:p>
+      <w:pPr>
+        <w:spacing w:after="0" w:line="240" w:lineRule="auto"/>
+        <w:rPr>
+          <w:b/>
+          <w:bCs/>
+        </w:rPr>
+      </w:pPr>
+      <w:r>
+        <w:rPr>
+          <w:b/>
+          <w:bCs/>
+        </w:rPr>
+        <w:t>Resource fields:</w:t>
+      </w:r>
+    </w:p>
+    <w:p>
+      <w:pPr>
+        <w:numPr>
+          <w:ilvl w:val="0"/>
+          <w:numId w:val="5"/>
+        </w:numPr>
+        <w:spacing w:after="0" w:line="240" w:lineRule="auto"/>
+        <w:ind w:firstLine="0"/>
+      </w:pPr>
+      <w:r>
+        <w:t>Title</w:t>
+      </w:r>
+    </w:p>
+    <w:p>
+      <w:pPr>
+        <w:numPr>
+          <w:ilvl w:val="0"/>
+          <w:numId w:val="5"/>
+        </w:numPr>
+        <w:spacing w:after="0" w:line="240" w:lineRule="auto"/>
+        <w:ind w:firstLine="0"/>
+      </w:pPr>
+      <w:r>
+        <w:t>ResourceTypeId</w:t>
+      </w:r>
+    </w:p>
+    <w:p>
+      <w:pPr>
+        <w:numPr>
+          <w:ilvl w:val="0"/>
+          <w:numId w:val="5"/>
+        </w:numPr>
+        <w:spacing w:after="0" w:line="240" w:lineRule="auto"/>
+        <w:ind w:firstLine="0"/>
+      </w:pPr>
+      <w:r>
+        <w:t>ResourceTopicId</w:t>
+      </w:r>
+    </w:p>
+    <w:p>
+      <w:pPr>
+        <w:spacing w:after="0" w:line="240" w:lineRule="auto"/>
+        <w:rPr>
+          <w:b/>
+          <w:bCs/>
+        </w:rPr>
+      </w:pPr>
+      <w:r>
+        <w:rPr>
+          <w:b/>
+          <w:bCs/>
+        </w:rPr>
+        <w:t>ResourceBook fields:</w:t>
+      </w:r>
+    </w:p>
+    <w:p>
+      <w:pPr>
+        <w:numPr>
+          <w:ilvl w:val="0"/>
+          <w:numId w:val="6"/>
+        </w:numPr>
+        <w:spacing w:after="0" w:line="240" w:lineRule="auto"/>
+        <w:ind w:firstLine="0"/>
+      </w:pPr>
+      <w:r>
+        <w:t>Author</w:t>
+      </w:r>
+    </w:p>
+    <w:p>
+      <w:pPr>
+        <w:numPr>
+          <w:ilvl w:val="0"/>
+          <w:numId w:val="6"/>
+        </w:numPr>
+        <w:spacing w:after="0" w:line="240" w:lineRule="auto"/>
+        <w:ind w:firstLine="0"/>
+      </w:pPr>
+      <w:r>
+        <w:t>Pages</w:t>
+      </w:r>
+    </w:p>
+    <w:p>
+      <w:pPr>
+        <w:numPr>
+          <w:ilvl w:val="0"/>
+          <w:numId w:val="6"/>
+        </w:numPr>
+        <w:spacing w:after="0" w:line="240" w:lineRule="auto"/>
+        <w:ind w:firstLine="0"/>
+      </w:pPr>
+      <w:r>
+        <w:t>Cost</w:t>
+      </w:r>
+    </w:p>
+    <w:p>
+      <w:pPr>
+        <w:numPr>
+          <w:ilvl w:val="0"/>
+          <w:numId w:val="6"/>
+        </w:numPr>
+        <w:spacing w:after="0" w:line="240" w:lineRule="auto"/>
+        <w:ind w:firstLine="0"/>
+      </w:pPr>
+      <w:r>
+        <w:t>PublishDate</w:t>
+      </w:r>
+    </w:p>
+    <w:p>
+      <w:pPr>
+        <w:spacing w:after="0" w:line="240" w:lineRule="auto"/>
+      </w:pPr>
+      <w:r>
+        <w:t>That way, the client just sends one JSON object, and your controller knows how to split it into two entities and link them correctly.</w:t>
+      </w:r>
+    </w:p>
+    <w:p>
+      <w:pPr>
+        <w:spacing w:after="0" w:line="240" w:lineRule="auto"/>
+      </w:pPr>
+    </w:p>
+    <w:p>
+      <w:pPr>
+        <w:spacing w:after="0" w:line="240" w:lineRule="auto"/>
+      </w:pPr>
+      <w:r>
+        <w:pict w14:anchorId="03F64A34">
+          <v:rect id="_x0000_i1167" style="width:0;height:1.5pt" o:hralign="center" o:hrstd="t" o:hr="t" fillcolor="#a0a0a0" stroked="f"/>
+        </w:pict>
+      </w:r>
+    </w:p>
+    <w:p>
+      <w:pPr>
+        <w:spacing w:after="0" w:line="240" w:lineRule="auto"/>
+        <w:rPr>
+          <w:b/>
+          <w:bCs/>
+        </w:rPr>
+      </w:pPr>
+      <w:r>
+        <w:rPr>
+          <w:rFonts w:ascii="Segoe UI Emoji" w:hAnsi="Segoe UI Emoji" w:cs="Segoe UI Emoji"/>
+          <w:b/>
+          <w:bCs/>
+        </w:rPr>
+        <w:t>✅</w:t>
+      </w:r>
+      <w:r>
+        <w:rPr>
+          <w:b/>
+          <w:bCs/>
+        </w:rPr>
+        <w:t xml:space="preserve"> Benefits of using a DTO here</w:t>
+      </w:r>
+    </w:p>
+    <w:p>
+      <w:pPr>
+        <w:numPr>
+          <w:ilvl w:val="0"/>
+          <w:numId w:val="7"/>
+        </w:numPr>
+        <w:spacing w:after="0" w:line="240" w:lineRule="auto"/>
+        <w:ind w:firstLine="0"/>
+      </w:pPr>
+      <w:r>
+        <w:rPr>
+          <w:b/>
+          <w:bCs/>
+        </w:rPr>
+        <w:t>Simplifies the client API</w:t>
+      </w:r>
+      <w:r>
+        <w:t>: The client doesn't need to send two requests (one for Resource, one for ResourceBook).</w:t>
+      </w:r>
+    </w:p>
+    <w:p>
+      <w:pPr>
+        <w:numPr>
+          <w:ilvl w:val="0"/>
+          <w:numId w:val="7"/>
+        </w:numPr>
+        <w:spacing w:after="0" w:line="240" w:lineRule="auto"/>
+        <w:ind w:firstLine="0"/>
+      </w:pPr>
+      <w:r>
+        <w:rPr>
+          <w:b/>
+          <w:bCs/>
+        </w:rPr>
+        <w:t>Keeps database concerns hidden</w:t>
+      </w:r>
+      <w:r>
+        <w:t>: The client doesn't need to worry about foreign keys or ResourceId generation.</w:t>
+      </w:r>
+    </w:p>
+    <w:p>
+      <w:pPr>
+        <w:numPr>
+          <w:ilvl w:val="0"/>
+          <w:numId w:val="7"/>
+        </w:numPr>
+        <w:spacing w:after="0" w:line="240" w:lineRule="auto"/>
+        <w:ind w:firstLine="0"/>
+      </w:pPr>
+      <w:r>
+        <w:rPr>
+          <w:b/>
+          <w:bCs/>
+        </w:rPr>
+        <w:t>Improves validation</w:t>
+      </w:r>
+      <w:r>
+        <w:t xml:space="preserve">: You can annotate DTO properties with [Required], [Range], </w:t>
+      </w:r>
+      <w:proofErr w:type="gramStart"/>
+      <w:r>
+        <w:t>etc.</w:t>
+      </w:r>
+      <w:proofErr w:type="gramEnd"/>
+      <w:r>
+        <w:t>, to catch errors before hitting the database.</w:t>
+      </w:r>
+    </w:p>
+    <w:p>
+      <w:pPr>
+        <w:numPr>
+          <w:ilvl w:val="0"/>
+          <w:numId w:val="7"/>
+        </w:numPr>
+        <w:spacing w:after="0" w:line="240" w:lineRule="auto"/>
+        <w:ind w:firstLine="0"/>
+      </w:pPr>
+      <w:r>
+        <w:rPr>
+          <w:b/>
+          <w:bCs/>
+        </w:rPr>
+        <w:t>Decouples internal model from API contract</w:t>
+      </w:r>
+      <w:r>
+        <w:t>: You can change your entity structure without breaking the API contract.</w:t>
+      </w:r>
+    </w:p>
+    <w:p>
+      <w:pPr>
+        <w:spacing w:after="0" w:line="240" w:lineRule="auto"/>
+      </w:pPr>
+      <w:r>
+        <w:lastRenderedPageBreak/>
+        <w:pict w14:anchorId="1A8962B1">
+          <v:rect id="_x0000_i1168" style="width:0;height:1.5pt" o:hralign="center" o:hrstd="t" o:hr="t" fillcolor="#a0a0a0" stroked="f"/>
+        </w:pict>
+      </w:r>
+    </w:p>
+    <w:p>
+      <w:pPr>
+        <w:spacing w:after="0" w:line="240" w:lineRule="auto"/>
+        <w:rPr>
+          <w:b/>
+          <w:bCs/>
+        </w:rPr>
+      </w:pPr>
+      <w:r>
+        <w:rPr>
+          <w:rFonts w:ascii="Segoe UI Emoji" w:hAnsi="Segoe UI Emoji" w:cs="Segoe UI Emoji"/>
+          <w:b/>
+          <w:bCs/>
+        </w:rPr>
+        <w:t>🧠</w:t>
+      </w:r>
+      <w:r>
+        <w:rPr>
+          <w:b/>
+          <w:bCs/>
+        </w:rPr>
+        <w:t xml:space="preserve"> Summary</w:t>
+      </w:r>
+    </w:p>
+    <w:p>
+      <w:pPr>
+        <w:spacing w:after="0" w:line="240" w:lineRule="auto"/>
+      </w:pPr>
+      <w:r>
+        <w:t>So to answer your question directly:</w:t>
+      </w:r>
+    </w:p>
+    <w:p>
+      <w:pPr>
+        <w:spacing w:after="0" w:line="240" w:lineRule="auto"/>
+      </w:pPr>
+      <w:r>
+        <w:t>Does it have to do with the fact that Resource and ResourceBooks are related by foreign key?</w:t>
+      </w:r>
+    </w:p>
+    <w:p>
+      <w:pPr>
+        <w:spacing w:after="0" w:line="240" w:lineRule="auto"/>
+      </w:pPr>
+      <w:r>
+        <w:rPr>
+          <w:rFonts w:ascii="Segoe UI Emoji" w:hAnsi="Segoe UI Emoji" w:cs="Segoe UI Emoji"/>
+        </w:rPr>
+        <w:t>✅</w:t>
+      </w:r>
+      <w:r>
+        <w:t xml:space="preserve"> </w:t>
+      </w:r>
+      <w:r>
+        <w:rPr>
+          <w:b/>
+          <w:bCs/>
+        </w:rPr>
+        <w:t>Yes, exactly.</w:t>
+      </w:r>
+      <w:r>
+        <w:br/>
+        <w:t xml:space="preserve">The DTO lets the client send </w:t>
+      </w:r>
+      <w:r>
+        <w:rPr>
+          <w:b/>
+          <w:bCs/>
+        </w:rPr>
+        <w:t>both parts of the data needed</w:t>
+      </w:r>
+      <w:r>
+        <w:t xml:space="preserve"> for two linked tables, and your controller </w:t>
+      </w:r>
+      <w:proofErr w:type="gramStart"/>
+      <w:r>
+        <w:t>handles</w:t>
+      </w:r>
+      <w:proofErr w:type="gramEnd"/>
+      <w:r>
+        <w:t xml:space="preserve"> the creation and FK assignment behind the scenes.</w:t>
+      </w:r>
+    </w:p>
+    <w:p>
+      <w:pPr>
+        <w:spacing w:after="0" w:line="240" w:lineRule="auto"/>
+      </w:pPr>
+    </w:p>
+    <w:p>
+      <w:pPr>
+        <w:spacing w:after="0" w:line="240" w:lineRule="auto"/>
+      </w:pPr>
+    </w:p>
+    <w:p>
+      <w:pPr>
+        <w:spacing w:after="0" w:line="240" w:lineRule="auto"/>
+      </w:pPr>
     </w:p>
     <w:sectPr>
-      <w:headerReference w:type="default" r:id="rId7"/>
+      <w:headerReference w:type="even" r:id="rId8"/>
+      <w:headerReference w:type="default" r:id="rId9"/>
+      <w:footerReference w:type="even" r:id="rId10"/>
+      <w:footerReference w:type="default" r:id="rId11"/>
+      <w:headerReference w:type="first" r:id="rId12"/>
+      <w:footerReference w:type="first" r:id="rId13"/>
       <w:pgSz w:w="12240" w:h="15840"/>
       <w:pgMar w:top="720" w:right="720" w:bottom="720" w:left="720" w:header="708" w:footer="708" w:gutter="0"/>
       <w:cols w:space="708"/>
@@ -1296,6 +3057,154 @@
 </w:endnotes>
 </file>
 
+<file path=word/footer1.xml><?xml version="1.0" encoding="utf-8"?>
+<w:ftr xmlns:wpc="http://schemas.microsoft.com/office/word/2010/wordprocessingCanvas" xmlns:cx="http://schemas.microsoft.com/office/drawing/2014/chartex" xmlns:cx1="http://schemas.microsoft.com/office/drawing/2015/9/8/chartex" xmlns:cx2="http://schemas.microsoft.com/office/drawing/2015/10/21/chartex" xmlns:cx3="http://schemas.microsoft.com/office/drawing/2016/5/9/chartex" xmlns:cx4="http://schemas.microsoft.com/office/drawing/2016/5/10/chartex" xmlns:cx5="http://schemas.microsoft.com/office/drawing/2016/5/11/chartex" xmlns:cx6="http://schemas.microsoft.com/office/drawing/2016/5/12/chartex" xmlns:cx7="http://schemas.microsoft.com/office/drawing/2016/5/13/chartex" xmlns:cx8="http://schemas.microsoft.com/office/drawing/2016/5/14/chartex" xmlns:mc="http://schemas.openxmlformats.org/markup-compatibility/2006" xmlns:aink="http://schemas.microsoft.com/office/drawing/2016/ink" xmlns:am3d="http://schemas.microsoft.com/office/drawing/2017/model3d" xmlns:o="urn:schemas-microsoft-com:office:office" xmlns:oel="http://schemas.microsoft.com/office/2019/extlst" xmlns:r="http://schemas.openxmlformats.org/officeDocument/2006/relationships" xmlns:m="http://schemas.openxmlformats.org/officeDocument/2006/math" xmlns:v="urn:schemas-microsoft-com:vml" xmlns:wp14="http://schemas.microsoft.com/office/word/2010/wordprocessingDrawing" xmlns:wp="http://schemas.openxmlformats.org/drawingml/2006/wordprocessingDrawing" xmlns:w10="urn:schemas-microsoft-com:office:word" xmlns:w="http://schemas.openxmlformats.org/wordprocessingml/2006/main" xmlns:w14="http://schemas.microsoft.com/office/word/2010/wordml" xmlns:w15="http://schemas.microsoft.com/office/word/2012/wordml" xmlns:w16cex="http://schemas.microsoft.com/office/word/2018/wordml/cex" xmlns:w16cid="http://schemas.microsoft.com/office/word/2016/wordml/cid" xmlns:w16="http://schemas.microsoft.com/office/word/2018/wordml" xmlns:w16du="http://schemas.microsoft.com/office/word/2023/wordml/word16du" xmlns:w16sdtdh="http://schemas.microsoft.com/office/word/2020/wordml/sdtdatahash" xmlns:w16sdtfl="http://schemas.microsoft.com/office/word/2024/wordml/sdtformatlock" xmlns:w16se="http://schemas.microsoft.com/office/word/2015/wordml/symex" xmlns:wpg="http://schemas.microsoft.com/office/word/2010/wordprocessingGroup" xmlns:wpi="http://schemas.microsoft.com/office/word/2010/wordprocessingInk" xmlns:wne="http://schemas.microsoft.com/office/word/2006/wordml" xmlns:wps="http://schemas.microsoft.com/office/word/2010/wordprocessingShape" mc:Ignorable="w14 w15 w16se w16cid w16 w16cex w16sdtdh w16sdtfl w16du wp14">
+  <w:p>
+    <w:pPr>
+      <w:pStyle w:val="Footer"/>
+    </w:pPr>
+  </w:p>
+</w:ftr>
+</file>
+
+<file path=word/footer2.xml><?xml version="1.0" encoding="utf-8"?>
+<w:ftr xmlns:wpc="http://schemas.microsoft.com/office/word/2010/wordprocessingCanvas" xmlns:cx="http://schemas.microsoft.com/office/drawing/2014/chartex" xmlns:cx1="http://schemas.microsoft.com/office/drawing/2015/9/8/chartex" xmlns:cx2="http://schemas.microsoft.com/office/drawing/2015/10/21/chartex" xmlns:cx3="http://schemas.microsoft.com/office/drawing/2016/5/9/chartex" xmlns:cx4="http://schemas.microsoft.com/office/drawing/2016/5/10/chartex" xmlns:cx5="http://schemas.microsoft.com/office/drawing/2016/5/11/chartex" xmlns:cx6="http://schemas.microsoft.com/office/drawing/2016/5/12/chartex" xmlns:cx7="http://schemas.microsoft.com/office/drawing/2016/5/13/chartex" xmlns:cx8="http://schemas.microsoft.com/office/drawing/2016/5/14/chartex" xmlns:mc="http://schemas.openxmlformats.org/markup-compatibility/2006" xmlns:aink="http://schemas.microsoft.com/office/drawing/2016/ink" xmlns:am3d="http://schemas.microsoft.com/office/drawing/2017/model3d" xmlns:o="urn:schemas-microsoft-com:office:office" xmlns:oel="http://schemas.microsoft.com/office/2019/extlst" xmlns:r="http://schemas.openxmlformats.org/officeDocument/2006/relationships" xmlns:m="http://schemas.openxmlformats.org/officeDocument/2006/math" xmlns:v="urn:schemas-microsoft-com:vml" xmlns:wp14="http://schemas.microsoft.com/office/word/2010/wordprocessingDrawing" xmlns:wp="http://schemas.openxmlformats.org/drawingml/2006/wordprocessingDrawing" xmlns:w10="urn:schemas-microsoft-com:office:word" xmlns:w="http://schemas.openxmlformats.org/wordprocessingml/2006/main" xmlns:w14="http://schemas.microsoft.com/office/word/2010/wordml" xmlns:w15="http://schemas.microsoft.com/office/word/2012/wordml" xmlns:w16cex="http://schemas.microsoft.com/office/word/2018/wordml/cex" xmlns:w16cid="http://schemas.microsoft.com/office/word/2016/wordml/cid" xmlns:w16="http://schemas.microsoft.com/office/word/2018/wordml" xmlns:w16du="http://schemas.microsoft.com/office/word/2023/wordml/word16du" xmlns:w16sdtdh="http://schemas.microsoft.com/office/word/2020/wordml/sdtdatahash" xmlns:w16sdtfl="http://schemas.microsoft.com/office/word/2024/wordml/sdtformatlock" xmlns:w16se="http://schemas.microsoft.com/office/word/2015/wordml/symex" xmlns:wpg="http://schemas.microsoft.com/office/word/2010/wordprocessingGroup" xmlns:wpi="http://schemas.microsoft.com/office/word/2010/wordprocessingInk" xmlns:wne="http://schemas.microsoft.com/office/word/2006/wordml" xmlns:wps="http://schemas.microsoft.com/office/word/2010/wordprocessingShape" mc:Ignorable="w14 w15 w16se w16cid w16 w16cex w16sdtdh w16sdtfl w16du wp14">
+  <w:sdt>
+    <w:sdtPr>
+      <w:id w:val="-1369212127"/>
+      <w:docPartObj>
+        <w:docPartGallery w:val="Page Numbers (Bottom of Page)"/>
+        <w:docPartUnique/>
+      </w:docPartObj>
+    </w:sdtPr>
+    <w:sdtContent>
+      <w:sdt>
+        <w:sdtPr>
+          <w:id w:val="1728636285"/>
+          <w:docPartObj>
+            <w:docPartGallery w:val="Page Numbers (Top of Page)"/>
+            <w:docPartUnique/>
+          </w:docPartObj>
+        </w:sdtPr>
+        <w:sdtContent>
+          <w:p>
+            <w:pPr>
+              <w:pStyle w:val="Footer"/>
+              <w:jc w:val="center"/>
+            </w:pPr>
+            <w:r>
+              <w:t xml:space="preserve">Page </w:t>
+            </w:r>
+            <w:r>
+              <w:rPr>
+                <w:b/>
+                <w:bCs/>
+                <w:sz w:val="24"/>
+                <w:szCs w:val="24"/>
+              </w:rPr>
+              <w:fldChar w:fldCharType="begin"/>
+            </w:r>
+            <w:r>
+              <w:rPr>
+                <w:b/>
+                <w:bCs/>
+              </w:rPr>
+              <w:instrText xml:space="preserve"> PAGE </w:instrText>
+            </w:r>
+            <w:r>
+              <w:rPr>
+                <w:b/>
+                <w:bCs/>
+                <w:sz w:val="24"/>
+                <w:szCs w:val="24"/>
+              </w:rPr>
+              <w:fldChar w:fldCharType="separate"/>
+            </w:r>
+            <w:r>
+              <w:rPr>
+                <w:b/>
+                <w:bCs/>
+                <w:noProof/>
+              </w:rPr>
+              <w:t>2</w:t>
+            </w:r>
+            <w:r>
+              <w:rPr>
+                <w:b/>
+                <w:bCs/>
+                <w:sz w:val="24"/>
+                <w:szCs w:val="24"/>
+              </w:rPr>
+              <w:fldChar w:fldCharType="end"/>
+            </w:r>
+            <w:r>
+              <w:t xml:space="preserve"> of </w:t>
+            </w:r>
+            <w:r>
+              <w:rPr>
+                <w:b/>
+                <w:bCs/>
+                <w:sz w:val="24"/>
+                <w:szCs w:val="24"/>
+              </w:rPr>
+              <w:fldChar w:fldCharType="begin"/>
+            </w:r>
+            <w:r>
+              <w:rPr>
+                <w:b/>
+                <w:bCs/>
+              </w:rPr>
+              <w:instrText xml:space="preserve"> NUMPAGES  </w:instrText>
+            </w:r>
+            <w:r>
+              <w:rPr>
+                <w:b/>
+                <w:bCs/>
+                <w:sz w:val="24"/>
+                <w:szCs w:val="24"/>
+              </w:rPr>
+              <w:fldChar w:fldCharType="separate"/>
+            </w:r>
+            <w:r>
+              <w:rPr>
+                <w:b/>
+                <w:bCs/>
+                <w:noProof/>
+              </w:rPr>
+              <w:t>2</w:t>
+            </w:r>
+            <w:r>
+              <w:rPr>
+                <w:b/>
+                <w:bCs/>
+                <w:sz w:val="24"/>
+                <w:szCs w:val="24"/>
+              </w:rPr>
+              <w:fldChar w:fldCharType="end"/>
+            </w:r>
+          </w:p>
+        </w:sdtContent>
+      </w:sdt>
+    </w:sdtContent>
+  </w:sdt>
+  <w:p>
+    <w:pPr>
+      <w:pStyle w:val="Footer"/>
+    </w:pPr>
+  </w:p>
+</w:ftr>
+</file>
+
+<file path=word/footer3.xml><?xml version="1.0" encoding="utf-8"?>
+<w:ftr xmlns:wpc="http://schemas.microsoft.com/office/word/2010/wordprocessingCanvas" xmlns:cx="http://schemas.microsoft.com/office/drawing/2014/chartex" xmlns:cx1="http://schemas.microsoft.com/office/drawing/2015/9/8/chartex" xmlns:cx2="http://schemas.microsoft.com/office/drawing/2015/10/21/chartex" xmlns:cx3="http://schemas.microsoft.com/office/drawing/2016/5/9/chartex" xmlns:cx4="http://schemas.microsoft.com/office/drawing/2016/5/10/chartex" xmlns:cx5="http://schemas.microsoft.com/office/drawing/2016/5/11/chartex" xmlns:cx6="http://schemas.microsoft.com/office/drawing/2016/5/12/chartex" xmlns:cx7="http://schemas.microsoft.com/office/drawing/2016/5/13/chartex" xmlns:cx8="http://schemas.microsoft.com/office/drawing/2016/5/14/chartex" xmlns:mc="http://schemas.openxmlformats.org/markup-compatibility/2006" xmlns:aink="http://schemas.microsoft.com/office/drawing/2016/ink" xmlns:am3d="http://schemas.microsoft.com/office/drawing/2017/model3d" xmlns:o="urn:schemas-microsoft-com:office:office" xmlns:oel="http://schemas.microsoft.com/office/2019/extlst" xmlns:r="http://schemas.openxmlformats.org/officeDocument/2006/relationships" xmlns:m="http://schemas.openxmlformats.org/officeDocument/2006/math" xmlns:v="urn:schemas-microsoft-com:vml" xmlns:wp14="http://schemas.microsoft.com/office/word/2010/wordprocessingDrawing" xmlns:wp="http://schemas.openxmlformats.org/drawingml/2006/wordprocessingDrawing" xmlns:w10="urn:schemas-microsoft-com:office:word" xmlns:w="http://schemas.openxmlformats.org/wordprocessingml/2006/main" xmlns:w14="http://schemas.microsoft.com/office/word/2010/wordml" xmlns:w15="http://schemas.microsoft.com/office/word/2012/wordml" xmlns:w16cex="http://schemas.microsoft.com/office/word/2018/wordml/cex" xmlns:w16cid="http://schemas.microsoft.com/office/word/2016/wordml/cid" xmlns:w16="http://schemas.microsoft.com/office/word/2018/wordml" xmlns:w16du="http://schemas.microsoft.com/office/word/2023/wordml/word16du" xmlns:w16sdtdh="http://schemas.microsoft.com/office/word/2020/wordml/sdtdatahash" xmlns:w16sdtfl="http://schemas.microsoft.com/office/word/2024/wordml/sdtformatlock" xmlns:w16se="http://schemas.microsoft.com/office/word/2015/wordml/symex" xmlns:wpg="http://schemas.microsoft.com/office/word/2010/wordprocessingGroup" xmlns:wpi="http://schemas.microsoft.com/office/word/2010/wordprocessingInk" xmlns:wne="http://schemas.microsoft.com/office/word/2006/wordml" xmlns:wps="http://schemas.microsoft.com/office/word/2010/wordprocessingShape" mc:Ignorable="w14 w15 w16se w16cid w16 w16cex w16sdtdh w16sdtfl w16du wp14">
+  <w:p>
+    <w:pPr>
+      <w:pStyle w:val="Footer"/>
+    </w:pPr>
+  </w:p>
+</w:ftr>
+</file>
+
 <file path=word/footnotes.xml><?xml version="1.0" encoding="utf-8"?>
 <w:footnotes xmlns:wpc="http://schemas.microsoft.com/office/word/2010/wordprocessingCanvas" xmlns:cx="http://schemas.microsoft.com/office/drawing/2014/chartex" xmlns:cx1="http://schemas.microsoft.com/office/drawing/2015/9/8/chartex" xmlns:cx2="http://schemas.microsoft.com/office/drawing/2015/10/21/chartex" xmlns:cx3="http://schemas.microsoft.com/office/drawing/2016/5/9/chartex" xmlns:cx4="http://schemas.microsoft.com/office/drawing/2016/5/10/chartex" xmlns:cx5="http://schemas.microsoft.com/office/drawing/2016/5/11/chartex" xmlns:cx6="http://schemas.microsoft.com/office/drawing/2016/5/12/chartex" xmlns:cx7="http://schemas.microsoft.com/office/drawing/2016/5/13/chartex" xmlns:cx8="http://schemas.microsoft.com/office/drawing/2016/5/14/chartex" xmlns:mc="http://schemas.openxmlformats.org/markup-compatibility/2006" xmlns:aink="http://schemas.microsoft.com/office/drawing/2016/ink" xmlns:am3d="http://schemas.microsoft.com/office/drawing/2017/model3d" xmlns:o="urn:schemas-microsoft-com:office:office" xmlns:oel="http://schemas.microsoft.com/office/2019/extlst" xmlns:r="http://schemas.openxmlformats.org/officeDocument/2006/relationships" xmlns:m="http://schemas.openxmlformats.org/officeDocument/2006/math" xmlns:v="urn:schemas-microsoft-com:vml" xmlns:wp14="http://schemas.microsoft.com/office/word/2010/wordprocessingDrawing" xmlns:wp="http://schemas.openxmlformats.org/drawingml/2006/wordprocessingDrawing" xmlns:w10="urn:schemas-microsoft-com:office:word" xmlns:w="http://schemas.openxmlformats.org/wordprocessingml/2006/main" xmlns:w14="http://schemas.microsoft.com/office/word/2010/wordml" xmlns:w15="http://schemas.microsoft.com/office/word/2012/wordml" xmlns:w16cex="http://schemas.microsoft.com/office/word/2018/wordml/cex" xmlns:w16cid="http://schemas.microsoft.com/office/word/2016/wordml/cid" xmlns:w16="http://schemas.microsoft.com/office/word/2018/wordml" xmlns:w16du="http://schemas.microsoft.com/office/word/2023/wordml/word16du" xmlns:w16sdtdh="http://schemas.microsoft.com/office/word/2020/wordml/sdtdatahash" xmlns:w16sdtfl="http://schemas.microsoft.com/office/word/2024/wordml/sdtformatlock" xmlns:w16se="http://schemas.microsoft.com/office/word/2015/wordml/symex" xmlns:wpg="http://schemas.microsoft.com/office/word/2010/wordprocessingGroup" xmlns:wpi="http://schemas.microsoft.com/office/word/2010/wordprocessingInk" xmlns:wne="http://schemas.microsoft.com/office/word/2006/wordml" xmlns:wps="http://schemas.microsoft.com/office/word/2010/wordprocessingShape" mc:Ignorable="w14 w15 w16se w16cid w16 w16cex w16sdtdh w16sdtfl w16du wp14">
   <w:footnote w:type="separator" w:id="-1">
@@ -1322,6 +3231,16 @@
 </file>
 
 <file path=word/header1.xml><?xml version="1.0" encoding="utf-8"?>
+<w:hdr xmlns:wpc="http://schemas.microsoft.com/office/word/2010/wordprocessingCanvas" xmlns:cx="http://schemas.microsoft.com/office/drawing/2014/chartex" xmlns:cx1="http://schemas.microsoft.com/office/drawing/2015/9/8/chartex" xmlns:cx2="http://schemas.microsoft.com/office/drawing/2015/10/21/chartex" xmlns:cx3="http://schemas.microsoft.com/office/drawing/2016/5/9/chartex" xmlns:cx4="http://schemas.microsoft.com/office/drawing/2016/5/10/chartex" xmlns:cx5="http://schemas.microsoft.com/office/drawing/2016/5/11/chartex" xmlns:cx6="http://schemas.microsoft.com/office/drawing/2016/5/12/chartex" xmlns:cx7="http://schemas.microsoft.com/office/drawing/2016/5/13/chartex" xmlns:cx8="http://schemas.microsoft.com/office/drawing/2016/5/14/chartex" xmlns:mc="http://schemas.openxmlformats.org/markup-compatibility/2006" xmlns:aink="http://schemas.microsoft.com/office/drawing/2016/ink" xmlns:am3d="http://schemas.microsoft.com/office/drawing/2017/model3d" xmlns:o="urn:schemas-microsoft-com:office:office" xmlns:oel="http://schemas.microsoft.com/office/2019/extlst" xmlns:r="http://schemas.openxmlformats.org/officeDocument/2006/relationships" xmlns:m="http://schemas.openxmlformats.org/officeDocument/2006/math" xmlns:v="urn:schemas-microsoft-com:vml" xmlns:wp14="http://schemas.microsoft.com/office/word/2010/wordprocessingDrawing" xmlns:wp="http://schemas.openxmlformats.org/drawingml/2006/wordprocessingDrawing" xmlns:w10="urn:schemas-microsoft-com:office:word" xmlns:w="http://schemas.openxmlformats.org/wordprocessingml/2006/main" xmlns:w14="http://schemas.microsoft.com/office/word/2010/wordml" xmlns:w15="http://schemas.microsoft.com/office/word/2012/wordml" xmlns:w16cex="http://schemas.microsoft.com/office/word/2018/wordml/cex" xmlns:w16cid="http://schemas.microsoft.com/office/word/2016/wordml/cid" xmlns:w16="http://schemas.microsoft.com/office/word/2018/wordml" xmlns:w16du="http://schemas.microsoft.com/office/word/2023/wordml/word16du" xmlns:w16sdtdh="http://schemas.microsoft.com/office/word/2020/wordml/sdtdatahash" xmlns:w16sdtfl="http://schemas.microsoft.com/office/word/2024/wordml/sdtformatlock" xmlns:w16se="http://schemas.microsoft.com/office/word/2015/wordml/symex" xmlns:wpg="http://schemas.microsoft.com/office/word/2010/wordprocessingGroup" xmlns:wpi="http://schemas.microsoft.com/office/word/2010/wordprocessingInk" xmlns:wne="http://schemas.microsoft.com/office/word/2006/wordml" xmlns:wps="http://schemas.microsoft.com/office/word/2010/wordprocessingShape" mc:Ignorable="w14 w15 w16se w16cid w16 w16cex w16sdtdh w16sdtfl w16du wp14">
+  <w:p>
+    <w:pPr>
+      <w:pStyle w:val="Header"/>
+    </w:pPr>
+  </w:p>
+</w:hdr>
+</file>
+
+<file path=word/header2.xml><?xml version="1.0" encoding="utf-8"?>
 <w:hdr xmlns:wpc="http://schemas.microsoft.com/office/word/2010/wordprocessingCanvas" xmlns:cx="http://schemas.microsoft.com/office/drawing/2014/chartex" xmlns:cx1="http://schemas.microsoft.com/office/drawing/2015/9/8/chartex" xmlns:cx2="http://schemas.microsoft.com/office/drawing/2015/10/21/chartex" xmlns:cx3="http://schemas.microsoft.com/office/drawing/2016/5/9/chartex" xmlns:cx4="http://schemas.microsoft.com/office/drawing/2016/5/10/chartex" xmlns:cx5="http://schemas.microsoft.com/office/drawing/2016/5/11/chartex" xmlns:cx6="http://schemas.microsoft.com/office/drawing/2016/5/12/chartex" xmlns:cx7="http://schemas.microsoft.com/office/drawing/2016/5/13/chartex" xmlns:cx8="http://schemas.microsoft.com/office/drawing/2016/5/14/chartex" xmlns:mc="http://schemas.openxmlformats.org/markup-compatibility/2006" xmlns:aink="http://schemas.microsoft.com/office/drawing/2016/ink" xmlns:am3d="http://schemas.microsoft.com/office/drawing/2017/model3d" xmlns:o="urn:schemas-microsoft-com:office:office" xmlns:oel="http://schemas.microsoft.com/office/2019/extlst" xmlns:r="http://schemas.openxmlformats.org/officeDocument/2006/relationships" xmlns:m="http://schemas.openxmlformats.org/officeDocument/2006/math" xmlns:v="urn:schemas-microsoft-com:vml" xmlns:wp14="http://schemas.microsoft.com/office/word/2010/wordprocessingDrawing" xmlns:wp="http://schemas.openxmlformats.org/drawingml/2006/wordprocessingDrawing" xmlns:w10="urn:schemas-microsoft-com:office:word" xmlns:w="http://schemas.openxmlformats.org/wordprocessingml/2006/main" xmlns:w14="http://schemas.microsoft.com/office/word/2010/wordml" xmlns:w15="http://schemas.microsoft.com/office/word/2012/wordml" xmlns:w16cex="http://schemas.microsoft.com/office/word/2018/wordml/cex" xmlns:w16cid="http://schemas.microsoft.com/office/word/2016/wordml/cid" xmlns:w16="http://schemas.microsoft.com/office/word/2018/wordml" xmlns:w16du="http://schemas.microsoft.com/office/word/2023/wordml/word16du" xmlns:w16sdtdh="http://schemas.microsoft.com/office/word/2020/wordml/sdtdatahash" xmlns:w16sdtfl="http://schemas.microsoft.com/office/word/2024/wordml/sdtformatlock" xmlns:w16se="http://schemas.microsoft.com/office/word/2015/wordml/symex" xmlns:wpg="http://schemas.microsoft.com/office/word/2010/wordprocessingGroup" xmlns:wpi="http://schemas.microsoft.com/office/word/2010/wordprocessingInk" xmlns:wne="http://schemas.microsoft.com/office/word/2006/wordml" xmlns:wps="http://schemas.microsoft.com/office/word/2010/wordprocessingShape" mc:Ignorable="w14 w15 w16se w16cid w16 w16cex w16sdtdh w16sdtfl w16du wp14">
   <w:p>
     <w:pPr>
@@ -1371,9 +3290,615 @@
 </w:hdr>
 </file>
 
+<file path=word/header3.xml><?xml version="1.0" encoding="utf-8"?>
+<w:hdr xmlns:wpc="http://schemas.microsoft.com/office/word/2010/wordprocessingCanvas" xmlns:cx="http://schemas.microsoft.com/office/drawing/2014/chartex" xmlns:cx1="http://schemas.microsoft.com/office/drawing/2015/9/8/chartex" xmlns:cx2="http://schemas.microsoft.com/office/drawing/2015/10/21/chartex" xmlns:cx3="http://schemas.microsoft.com/office/drawing/2016/5/9/chartex" xmlns:cx4="http://schemas.microsoft.com/office/drawing/2016/5/10/chartex" xmlns:cx5="http://schemas.microsoft.com/office/drawing/2016/5/11/chartex" xmlns:cx6="http://schemas.microsoft.com/office/drawing/2016/5/12/chartex" xmlns:cx7="http://schemas.microsoft.com/office/drawing/2016/5/13/chartex" xmlns:cx8="http://schemas.microsoft.com/office/drawing/2016/5/14/chartex" xmlns:mc="http://schemas.openxmlformats.org/markup-compatibility/2006" xmlns:aink="http://schemas.microsoft.com/office/drawing/2016/ink" xmlns:am3d="http://schemas.microsoft.com/office/drawing/2017/model3d" xmlns:o="urn:schemas-microsoft-com:office:office" xmlns:oel="http://schemas.microsoft.com/office/2019/extlst" xmlns:r="http://schemas.openxmlformats.org/officeDocument/2006/relationships" xmlns:m="http://schemas.openxmlformats.org/officeDocument/2006/math" xmlns:v="urn:schemas-microsoft-com:vml" xmlns:wp14="http://schemas.microsoft.com/office/word/2010/wordprocessingDrawing" xmlns:wp="http://schemas.openxmlformats.org/drawingml/2006/wordprocessingDrawing" xmlns:w10="urn:schemas-microsoft-com:office:word" xmlns:w="http://schemas.openxmlformats.org/wordprocessingml/2006/main" xmlns:w14="http://schemas.microsoft.com/office/word/2010/wordml" xmlns:w15="http://schemas.microsoft.com/office/word/2012/wordml" xmlns:w16cex="http://schemas.microsoft.com/office/word/2018/wordml/cex" xmlns:w16cid="http://schemas.microsoft.com/office/word/2016/wordml/cid" xmlns:w16="http://schemas.microsoft.com/office/word/2018/wordml" xmlns:w16du="http://schemas.microsoft.com/office/word/2023/wordml/word16du" xmlns:w16sdtdh="http://schemas.microsoft.com/office/word/2020/wordml/sdtdatahash" xmlns:w16sdtfl="http://schemas.microsoft.com/office/word/2024/wordml/sdtformatlock" xmlns:w16se="http://schemas.microsoft.com/office/word/2015/wordml/symex" xmlns:wpg="http://schemas.microsoft.com/office/word/2010/wordprocessingGroup" xmlns:wpi="http://schemas.microsoft.com/office/word/2010/wordprocessingInk" xmlns:wne="http://schemas.microsoft.com/office/word/2006/wordml" xmlns:wps="http://schemas.microsoft.com/office/word/2010/wordprocessingShape" mc:Ignorable="w14 w15 w16se w16cid w16 w16cex w16sdtdh w16sdtfl w16du wp14">
+  <w:p>
+    <w:pPr>
+      <w:pStyle w:val="Header"/>
+    </w:pPr>
+  </w:p>
+</w:hdr>
+</file>
+
 <file path=word/numbering.xml><?xml version="1.0" encoding="utf-8"?>
 <w:numbering xmlns:wpc="http://schemas.microsoft.com/office/word/2010/wordprocessingCanvas" xmlns:cx="http://schemas.microsoft.com/office/drawing/2014/chartex" xmlns:cx1="http://schemas.microsoft.com/office/drawing/2015/9/8/chartex" xmlns:cx2="http://schemas.microsoft.com/office/drawing/2015/10/21/chartex" xmlns:cx3="http://schemas.microsoft.com/office/drawing/2016/5/9/chartex" xmlns:cx4="http://schemas.microsoft.com/office/drawing/2016/5/10/chartex" xmlns:cx5="http://schemas.microsoft.com/office/drawing/2016/5/11/chartex" xmlns:cx6="http://schemas.microsoft.com/office/drawing/2016/5/12/chartex" xmlns:cx7="http://schemas.microsoft.com/office/drawing/2016/5/13/chartex" xmlns:cx8="http://schemas.microsoft.com/office/drawing/2016/5/14/chartex" xmlns:mc="http://schemas.openxmlformats.org/markup-compatibility/2006" xmlns:aink="http://schemas.microsoft.com/office/drawing/2016/ink" xmlns:am3d="http://schemas.microsoft.com/office/drawing/2017/model3d" xmlns:o="urn:schemas-microsoft-com:office:office" xmlns:oel="http://schemas.microsoft.com/office/2019/extlst" xmlns:r="http://schemas.openxmlformats.org/officeDocument/2006/relationships" xmlns:m="http://schemas.openxmlformats.org/officeDocument/2006/math" xmlns:v="urn:schemas-microsoft-com:vml" xmlns:wp14="http://schemas.microsoft.com/office/word/2010/wordprocessingDrawing" xmlns:wp="http://schemas.openxmlformats.org/drawingml/2006/wordprocessingDrawing" xmlns:w10="urn:schemas-microsoft-com:office:word" xmlns:w="http://schemas.openxmlformats.org/wordprocessingml/2006/main" xmlns:w14="http://schemas.microsoft.com/office/word/2010/wordml" xmlns:w15="http://schemas.microsoft.com/office/word/2012/wordml" xmlns:w16cex="http://schemas.microsoft.com/office/word/2018/wordml/cex" xmlns:w16cid="http://schemas.microsoft.com/office/word/2016/wordml/cid" xmlns:w16="http://schemas.microsoft.com/office/word/2018/wordml" xmlns:w16du="http://schemas.microsoft.com/office/word/2023/wordml/word16du" xmlns:w16sdtdh="http://schemas.microsoft.com/office/word/2020/wordml/sdtdatahash" xmlns:w16sdtfl="http://schemas.microsoft.com/office/word/2024/wordml/sdtformatlock" xmlns:w16se="http://schemas.microsoft.com/office/word/2015/wordml/symex" xmlns:wpg="http://schemas.microsoft.com/office/word/2010/wordprocessingGroup" xmlns:wpi="http://schemas.microsoft.com/office/word/2010/wordprocessingInk" xmlns:wne="http://schemas.microsoft.com/office/word/2006/wordml" xmlns:wps="http://schemas.microsoft.com/office/word/2010/wordprocessingShape" mc:Ignorable="w14 w15 w16se w16cid w16 w16cex w16sdtdh w16sdtfl w16du wp14">
   <w:abstractNum w:abstractNumId="0" w15:restartNumberingAfterBreak="0">
+    <w:nsid w:val="08CF0BD2"/>
+    <w:multiLevelType w:val="multilevel"/>
+    <w:tmpl w:val="3D208146"/>
+    <w:lvl w:ilvl="0">
+      <w:start w:val="1"/>
+      <w:numFmt w:val="bullet"/>
+      <w:lvlText w:val=""/>
+      <w:lvlJc w:val="left"/>
+      <w:pPr>
+        <w:tabs>
+          <w:tab w:val="num" w:pos="720"/>
+        </w:tabs>
+        <w:ind w:left="720" w:hanging="360"/>
+      </w:pPr>
+      <w:rPr>
+        <w:rFonts w:ascii="Symbol" w:hAnsi="Symbol" w:hint="default"/>
+        <w:sz w:val="20"/>
+      </w:rPr>
+    </w:lvl>
+    <w:lvl w:ilvl="1" w:tentative="1">
+      <w:start w:val="1"/>
+      <w:numFmt w:val="bullet"/>
+      <w:lvlText w:val="o"/>
+      <w:lvlJc w:val="left"/>
+      <w:pPr>
+        <w:tabs>
+          <w:tab w:val="num" w:pos="1440"/>
+        </w:tabs>
+        <w:ind w:left="1440" w:hanging="360"/>
+      </w:pPr>
+      <w:rPr>
+        <w:rFonts w:ascii="Courier New" w:hAnsi="Courier New" w:hint="default"/>
+        <w:sz w:val="20"/>
+      </w:rPr>
+    </w:lvl>
+    <w:lvl w:ilvl="2" w:tentative="1">
+      <w:start w:val="1"/>
+      <w:numFmt w:val="bullet"/>
+      <w:lvlText w:val=""/>
+      <w:lvlJc w:val="left"/>
+      <w:pPr>
+        <w:tabs>
+          <w:tab w:val="num" w:pos="2160"/>
+        </w:tabs>
+        <w:ind w:left="2160" w:hanging="360"/>
+      </w:pPr>
+      <w:rPr>
+        <w:rFonts w:ascii="Wingdings" w:hAnsi="Wingdings" w:hint="default"/>
+        <w:sz w:val="20"/>
+      </w:rPr>
+    </w:lvl>
+    <w:lvl w:ilvl="3" w:tentative="1">
+      <w:start w:val="1"/>
+      <w:numFmt w:val="bullet"/>
+      <w:lvlText w:val=""/>
+      <w:lvlJc w:val="left"/>
+      <w:pPr>
+        <w:tabs>
+          <w:tab w:val="num" w:pos="2880"/>
+        </w:tabs>
+        <w:ind w:left="2880" w:hanging="360"/>
+      </w:pPr>
+      <w:rPr>
+        <w:rFonts w:ascii="Wingdings" w:hAnsi="Wingdings" w:hint="default"/>
+        <w:sz w:val="20"/>
+      </w:rPr>
+    </w:lvl>
+    <w:lvl w:ilvl="4" w:tentative="1">
+      <w:start w:val="1"/>
+      <w:numFmt w:val="bullet"/>
+      <w:lvlText w:val=""/>
+      <w:lvlJc w:val="left"/>
+      <w:pPr>
+        <w:tabs>
+          <w:tab w:val="num" w:pos="3600"/>
+        </w:tabs>
+        <w:ind w:left="3600" w:hanging="360"/>
+      </w:pPr>
+      <w:rPr>
+        <w:rFonts w:ascii="Wingdings" w:hAnsi="Wingdings" w:hint="default"/>
+        <w:sz w:val="20"/>
+      </w:rPr>
+    </w:lvl>
+    <w:lvl w:ilvl="5" w:tentative="1">
+      <w:start w:val="1"/>
+      <w:numFmt w:val="bullet"/>
+      <w:lvlText w:val=""/>
+      <w:lvlJc w:val="left"/>
+      <w:pPr>
+        <w:tabs>
+          <w:tab w:val="num" w:pos="4320"/>
+        </w:tabs>
+        <w:ind w:left="4320" w:hanging="360"/>
+      </w:pPr>
+      <w:rPr>
+        <w:rFonts w:ascii="Wingdings" w:hAnsi="Wingdings" w:hint="default"/>
+        <w:sz w:val="20"/>
+      </w:rPr>
+    </w:lvl>
+    <w:lvl w:ilvl="6" w:tentative="1">
+      <w:start w:val="1"/>
+      <w:numFmt w:val="bullet"/>
+      <w:lvlText w:val=""/>
+      <w:lvlJc w:val="left"/>
+      <w:pPr>
+        <w:tabs>
+          <w:tab w:val="num" w:pos="5040"/>
+        </w:tabs>
+        <w:ind w:left="5040" w:hanging="360"/>
+      </w:pPr>
+      <w:rPr>
+        <w:rFonts w:ascii="Wingdings" w:hAnsi="Wingdings" w:hint="default"/>
+        <w:sz w:val="20"/>
+      </w:rPr>
+    </w:lvl>
+    <w:lvl w:ilvl="7" w:tentative="1">
+      <w:start w:val="1"/>
+      <w:numFmt w:val="bullet"/>
+      <w:lvlText w:val=""/>
+      <w:lvlJc w:val="left"/>
+      <w:pPr>
+        <w:tabs>
+          <w:tab w:val="num" w:pos="5760"/>
+        </w:tabs>
+        <w:ind w:left="5760" w:hanging="360"/>
+      </w:pPr>
+      <w:rPr>
+        <w:rFonts w:ascii="Wingdings" w:hAnsi="Wingdings" w:hint="default"/>
+        <w:sz w:val="20"/>
+      </w:rPr>
+    </w:lvl>
+    <w:lvl w:ilvl="8" w:tentative="1">
+      <w:start w:val="1"/>
+      <w:numFmt w:val="bullet"/>
+      <w:lvlText w:val=""/>
+      <w:lvlJc w:val="left"/>
+      <w:pPr>
+        <w:tabs>
+          <w:tab w:val="num" w:pos="6480"/>
+        </w:tabs>
+        <w:ind w:left="6480" w:hanging="360"/>
+      </w:pPr>
+      <w:rPr>
+        <w:rFonts w:ascii="Wingdings" w:hAnsi="Wingdings" w:hint="default"/>
+        <w:sz w:val="20"/>
+      </w:rPr>
+    </w:lvl>
+  </w:abstractNum>
+  <w:abstractNum w:abstractNumId="1" w15:restartNumberingAfterBreak="0">
+    <w:nsid w:val="2EE00A6F"/>
+    <w:multiLevelType w:val="multilevel"/>
+    <w:tmpl w:val="01F09A32"/>
+    <w:lvl w:ilvl="0">
+      <w:start w:val="1"/>
+      <w:numFmt w:val="bullet"/>
+      <w:lvlText w:val=""/>
+      <w:lvlJc w:val="left"/>
+      <w:pPr>
+        <w:tabs>
+          <w:tab w:val="num" w:pos="720"/>
+        </w:tabs>
+        <w:ind w:left="720" w:hanging="360"/>
+      </w:pPr>
+      <w:rPr>
+        <w:rFonts w:ascii="Symbol" w:hAnsi="Symbol" w:hint="default"/>
+        <w:sz w:val="20"/>
+      </w:rPr>
+    </w:lvl>
+    <w:lvl w:ilvl="1" w:tentative="1">
+      <w:start w:val="1"/>
+      <w:numFmt w:val="bullet"/>
+      <w:lvlText w:val="o"/>
+      <w:lvlJc w:val="left"/>
+      <w:pPr>
+        <w:tabs>
+          <w:tab w:val="num" w:pos="1440"/>
+        </w:tabs>
+        <w:ind w:left="1440" w:hanging="360"/>
+      </w:pPr>
+      <w:rPr>
+        <w:rFonts w:ascii="Courier New" w:hAnsi="Courier New" w:hint="default"/>
+        <w:sz w:val="20"/>
+      </w:rPr>
+    </w:lvl>
+    <w:lvl w:ilvl="2" w:tentative="1">
+      <w:start w:val="1"/>
+      <w:numFmt w:val="bullet"/>
+      <w:lvlText w:val=""/>
+      <w:lvlJc w:val="left"/>
+      <w:pPr>
+        <w:tabs>
+          <w:tab w:val="num" w:pos="2160"/>
+        </w:tabs>
+        <w:ind w:left="2160" w:hanging="360"/>
+      </w:pPr>
+      <w:rPr>
+        <w:rFonts w:ascii="Wingdings" w:hAnsi="Wingdings" w:hint="default"/>
+        <w:sz w:val="20"/>
+      </w:rPr>
+    </w:lvl>
+    <w:lvl w:ilvl="3" w:tentative="1">
+      <w:start w:val="1"/>
+      <w:numFmt w:val="bullet"/>
+      <w:lvlText w:val=""/>
+      <w:lvlJc w:val="left"/>
+      <w:pPr>
+        <w:tabs>
+          <w:tab w:val="num" w:pos="2880"/>
+        </w:tabs>
+        <w:ind w:left="2880" w:hanging="360"/>
+      </w:pPr>
+      <w:rPr>
+        <w:rFonts w:ascii="Wingdings" w:hAnsi="Wingdings" w:hint="default"/>
+        <w:sz w:val="20"/>
+      </w:rPr>
+    </w:lvl>
+    <w:lvl w:ilvl="4" w:tentative="1">
+      <w:start w:val="1"/>
+      <w:numFmt w:val="bullet"/>
+      <w:lvlText w:val=""/>
+      <w:lvlJc w:val="left"/>
+      <w:pPr>
+        <w:tabs>
+          <w:tab w:val="num" w:pos="3600"/>
+        </w:tabs>
+        <w:ind w:left="3600" w:hanging="360"/>
+      </w:pPr>
+      <w:rPr>
+        <w:rFonts w:ascii="Wingdings" w:hAnsi="Wingdings" w:hint="default"/>
+        <w:sz w:val="20"/>
+      </w:rPr>
+    </w:lvl>
+    <w:lvl w:ilvl="5" w:tentative="1">
+      <w:start w:val="1"/>
+      <w:numFmt w:val="bullet"/>
+      <w:lvlText w:val=""/>
+      <w:lvlJc w:val="left"/>
+      <w:pPr>
+        <w:tabs>
+          <w:tab w:val="num" w:pos="4320"/>
+        </w:tabs>
+        <w:ind w:left="4320" w:hanging="360"/>
+      </w:pPr>
+      <w:rPr>
+        <w:rFonts w:ascii="Wingdings" w:hAnsi="Wingdings" w:hint="default"/>
+        <w:sz w:val="20"/>
+      </w:rPr>
+    </w:lvl>
+    <w:lvl w:ilvl="6" w:tentative="1">
+      <w:start w:val="1"/>
+      <w:numFmt w:val="bullet"/>
+      <w:lvlText w:val=""/>
+      <w:lvlJc w:val="left"/>
+      <w:pPr>
+        <w:tabs>
+          <w:tab w:val="num" w:pos="5040"/>
+        </w:tabs>
+        <w:ind w:left="5040" w:hanging="360"/>
+      </w:pPr>
+      <w:rPr>
+        <w:rFonts w:ascii="Wingdings" w:hAnsi="Wingdings" w:hint="default"/>
+        <w:sz w:val="20"/>
+      </w:rPr>
+    </w:lvl>
+    <w:lvl w:ilvl="7" w:tentative="1">
+      <w:start w:val="1"/>
+      <w:numFmt w:val="bullet"/>
+      <w:lvlText w:val=""/>
+      <w:lvlJc w:val="left"/>
+      <w:pPr>
+        <w:tabs>
+          <w:tab w:val="num" w:pos="5760"/>
+        </w:tabs>
+        <w:ind w:left="5760" w:hanging="360"/>
+      </w:pPr>
+      <w:rPr>
+        <w:rFonts w:ascii="Wingdings" w:hAnsi="Wingdings" w:hint="default"/>
+        <w:sz w:val="20"/>
+      </w:rPr>
+    </w:lvl>
+    <w:lvl w:ilvl="8" w:tentative="1">
+      <w:start w:val="1"/>
+      <w:numFmt w:val="bullet"/>
+      <w:lvlText w:val=""/>
+      <w:lvlJc w:val="left"/>
+      <w:pPr>
+        <w:tabs>
+          <w:tab w:val="num" w:pos="6480"/>
+        </w:tabs>
+        <w:ind w:left="6480" w:hanging="360"/>
+      </w:pPr>
+      <w:rPr>
+        <w:rFonts w:ascii="Wingdings" w:hAnsi="Wingdings" w:hint="default"/>
+        <w:sz w:val="20"/>
+      </w:rPr>
+    </w:lvl>
+  </w:abstractNum>
+  <w:abstractNum w:abstractNumId="2" w15:restartNumberingAfterBreak="0">
+    <w:nsid w:val="40AB236A"/>
+    <w:multiLevelType w:val="multilevel"/>
+    <w:tmpl w:val="B7A47F92"/>
+    <w:lvl w:ilvl="0">
+      <w:start w:val="1"/>
+      <w:numFmt w:val="bullet"/>
+      <w:lvlText w:val=""/>
+      <w:lvlJc w:val="left"/>
+      <w:pPr>
+        <w:tabs>
+          <w:tab w:val="num" w:pos="720"/>
+        </w:tabs>
+        <w:ind w:left="720" w:hanging="360"/>
+      </w:pPr>
+      <w:rPr>
+        <w:rFonts w:ascii="Symbol" w:hAnsi="Symbol" w:hint="default"/>
+        <w:sz w:val="20"/>
+      </w:rPr>
+    </w:lvl>
+    <w:lvl w:ilvl="1" w:tentative="1">
+      <w:start w:val="1"/>
+      <w:numFmt w:val="bullet"/>
+      <w:lvlText w:val="o"/>
+      <w:lvlJc w:val="left"/>
+      <w:pPr>
+        <w:tabs>
+          <w:tab w:val="num" w:pos="1440"/>
+        </w:tabs>
+        <w:ind w:left="1440" w:hanging="360"/>
+      </w:pPr>
+      <w:rPr>
+        <w:rFonts w:ascii="Courier New" w:hAnsi="Courier New" w:hint="default"/>
+        <w:sz w:val="20"/>
+      </w:rPr>
+    </w:lvl>
+    <w:lvl w:ilvl="2" w:tentative="1">
+      <w:start w:val="1"/>
+      <w:numFmt w:val="bullet"/>
+      <w:lvlText w:val=""/>
+      <w:lvlJc w:val="left"/>
+      <w:pPr>
+        <w:tabs>
+          <w:tab w:val="num" w:pos="2160"/>
+        </w:tabs>
+        <w:ind w:left="2160" w:hanging="360"/>
+      </w:pPr>
+      <w:rPr>
+        <w:rFonts w:ascii="Wingdings" w:hAnsi="Wingdings" w:hint="default"/>
+        <w:sz w:val="20"/>
+      </w:rPr>
+    </w:lvl>
+    <w:lvl w:ilvl="3" w:tentative="1">
+      <w:start w:val="1"/>
+      <w:numFmt w:val="bullet"/>
+      <w:lvlText w:val=""/>
+      <w:lvlJc w:val="left"/>
+      <w:pPr>
+        <w:tabs>
+          <w:tab w:val="num" w:pos="2880"/>
+        </w:tabs>
+        <w:ind w:left="2880" w:hanging="360"/>
+      </w:pPr>
+      <w:rPr>
+        <w:rFonts w:ascii="Wingdings" w:hAnsi="Wingdings" w:hint="default"/>
+        <w:sz w:val="20"/>
+      </w:rPr>
+    </w:lvl>
+    <w:lvl w:ilvl="4" w:tentative="1">
+      <w:start w:val="1"/>
+      <w:numFmt w:val="bullet"/>
+      <w:lvlText w:val=""/>
+      <w:lvlJc w:val="left"/>
+      <w:pPr>
+        <w:tabs>
+          <w:tab w:val="num" w:pos="3600"/>
+        </w:tabs>
+        <w:ind w:left="3600" w:hanging="360"/>
+      </w:pPr>
+      <w:rPr>
+        <w:rFonts w:ascii="Wingdings" w:hAnsi="Wingdings" w:hint="default"/>
+        <w:sz w:val="20"/>
+      </w:rPr>
+    </w:lvl>
+    <w:lvl w:ilvl="5" w:tentative="1">
+      <w:start w:val="1"/>
+      <w:numFmt w:val="bullet"/>
+      <w:lvlText w:val=""/>
+      <w:lvlJc w:val="left"/>
+      <w:pPr>
+        <w:tabs>
+          <w:tab w:val="num" w:pos="4320"/>
+        </w:tabs>
+        <w:ind w:left="4320" w:hanging="360"/>
+      </w:pPr>
+      <w:rPr>
+        <w:rFonts w:ascii="Wingdings" w:hAnsi="Wingdings" w:hint="default"/>
+        <w:sz w:val="20"/>
+      </w:rPr>
+    </w:lvl>
+    <w:lvl w:ilvl="6" w:tentative="1">
+      <w:start w:val="1"/>
+      <w:numFmt w:val="bullet"/>
+      <w:lvlText w:val=""/>
+      <w:lvlJc w:val="left"/>
+      <w:pPr>
+        <w:tabs>
+          <w:tab w:val="num" w:pos="5040"/>
+        </w:tabs>
+        <w:ind w:left="5040" w:hanging="360"/>
+      </w:pPr>
+      <w:rPr>
+        <w:rFonts w:ascii="Wingdings" w:hAnsi="Wingdings" w:hint="default"/>
+        <w:sz w:val="20"/>
+      </w:rPr>
+    </w:lvl>
+    <w:lvl w:ilvl="7" w:tentative="1">
+      <w:start w:val="1"/>
+      <w:numFmt w:val="bullet"/>
+      <w:lvlText w:val=""/>
+      <w:lvlJc w:val="left"/>
+      <w:pPr>
+        <w:tabs>
+          <w:tab w:val="num" w:pos="5760"/>
+        </w:tabs>
+        <w:ind w:left="5760" w:hanging="360"/>
+      </w:pPr>
+      <w:rPr>
+        <w:rFonts w:ascii="Wingdings" w:hAnsi="Wingdings" w:hint="default"/>
+        <w:sz w:val="20"/>
+      </w:rPr>
+    </w:lvl>
+    <w:lvl w:ilvl="8" w:tentative="1">
+      <w:start w:val="1"/>
+      <w:numFmt w:val="bullet"/>
+      <w:lvlText w:val=""/>
+      <w:lvlJc w:val="left"/>
+      <w:pPr>
+        <w:tabs>
+          <w:tab w:val="num" w:pos="6480"/>
+        </w:tabs>
+        <w:ind w:left="6480" w:hanging="360"/>
+      </w:pPr>
+      <w:rPr>
+        <w:rFonts w:ascii="Wingdings" w:hAnsi="Wingdings" w:hint="default"/>
+        <w:sz w:val="20"/>
+      </w:rPr>
+    </w:lvl>
+  </w:abstractNum>
+  <w:abstractNum w:abstractNumId="3" w15:restartNumberingAfterBreak="0">
+    <w:nsid w:val="4EEE43BE"/>
+    <w:multiLevelType w:val="multilevel"/>
+    <w:tmpl w:val="14463CEA"/>
+    <w:lvl w:ilvl="0">
+      <w:start w:val="1"/>
+      <w:numFmt w:val="bullet"/>
+      <w:lvlText w:val=""/>
+      <w:lvlJc w:val="left"/>
+      <w:pPr>
+        <w:tabs>
+          <w:tab w:val="num" w:pos="720"/>
+        </w:tabs>
+        <w:ind w:left="720" w:hanging="360"/>
+      </w:pPr>
+      <w:rPr>
+        <w:rFonts w:ascii="Symbol" w:hAnsi="Symbol" w:hint="default"/>
+        <w:sz w:val="20"/>
+      </w:rPr>
+    </w:lvl>
+    <w:lvl w:ilvl="1" w:tentative="1">
+      <w:start w:val="1"/>
+      <w:numFmt w:val="bullet"/>
+      <w:lvlText w:val="o"/>
+      <w:lvlJc w:val="left"/>
+      <w:pPr>
+        <w:tabs>
+          <w:tab w:val="num" w:pos="1440"/>
+        </w:tabs>
+        <w:ind w:left="1440" w:hanging="360"/>
+      </w:pPr>
+      <w:rPr>
+        <w:rFonts w:ascii="Courier New" w:hAnsi="Courier New" w:hint="default"/>
+        <w:sz w:val="20"/>
+      </w:rPr>
+    </w:lvl>
+    <w:lvl w:ilvl="2" w:tentative="1">
+      <w:start w:val="1"/>
+      <w:numFmt w:val="bullet"/>
+      <w:lvlText w:val=""/>
+      <w:lvlJc w:val="left"/>
+      <w:pPr>
+        <w:tabs>
+          <w:tab w:val="num" w:pos="2160"/>
+        </w:tabs>
+        <w:ind w:left="2160" w:hanging="360"/>
+      </w:pPr>
+      <w:rPr>
+        <w:rFonts w:ascii="Wingdings" w:hAnsi="Wingdings" w:hint="default"/>
+        <w:sz w:val="20"/>
+      </w:rPr>
+    </w:lvl>
+    <w:lvl w:ilvl="3" w:tentative="1">
+      <w:start w:val="1"/>
+      <w:numFmt w:val="bullet"/>
+      <w:lvlText w:val=""/>
+      <w:lvlJc w:val="left"/>
+      <w:pPr>
+        <w:tabs>
+          <w:tab w:val="num" w:pos="2880"/>
+        </w:tabs>
+        <w:ind w:left="2880" w:hanging="360"/>
+      </w:pPr>
+      <w:rPr>
+        <w:rFonts w:ascii="Wingdings" w:hAnsi="Wingdings" w:hint="default"/>
+        <w:sz w:val="20"/>
+      </w:rPr>
+    </w:lvl>
+    <w:lvl w:ilvl="4" w:tentative="1">
+      <w:start w:val="1"/>
+      <w:numFmt w:val="bullet"/>
+      <w:lvlText w:val=""/>
+      <w:lvlJc w:val="left"/>
+      <w:pPr>
+        <w:tabs>
+          <w:tab w:val="num" w:pos="3600"/>
+        </w:tabs>
+        <w:ind w:left="3600" w:hanging="360"/>
+      </w:pPr>
+      <w:rPr>
+        <w:rFonts w:ascii="Wingdings" w:hAnsi="Wingdings" w:hint="default"/>
+        <w:sz w:val="20"/>
+      </w:rPr>
+    </w:lvl>
+    <w:lvl w:ilvl="5" w:tentative="1">
+      <w:start w:val="1"/>
+      <w:numFmt w:val="bullet"/>
+      <w:lvlText w:val=""/>
+      <w:lvlJc w:val="left"/>
+      <w:pPr>
+        <w:tabs>
+          <w:tab w:val="num" w:pos="4320"/>
+        </w:tabs>
+        <w:ind w:left="4320" w:hanging="360"/>
+      </w:pPr>
+      <w:rPr>
+        <w:rFonts w:ascii="Wingdings" w:hAnsi="Wingdings" w:hint="default"/>
+        <w:sz w:val="20"/>
+      </w:rPr>
+    </w:lvl>
+    <w:lvl w:ilvl="6" w:tentative="1">
+      <w:start w:val="1"/>
+      <w:numFmt w:val="bullet"/>
+      <w:lvlText w:val=""/>
+      <w:lvlJc w:val="left"/>
+      <w:pPr>
+        <w:tabs>
+          <w:tab w:val="num" w:pos="5040"/>
+        </w:tabs>
+        <w:ind w:left="5040" w:hanging="360"/>
+      </w:pPr>
+      <w:rPr>
+        <w:rFonts w:ascii="Wingdings" w:hAnsi="Wingdings" w:hint="default"/>
+        <w:sz w:val="20"/>
+      </w:rPr>
+    </w:lvl>
+    <w:lvl w:ilvl="7" w:tentative="1">
+      <w:start w:val="1"/>
+      <w:numFmt w:val="bullet"/>
+      <w:lvlText w:val=""/>
+      <w:lvlJc w:val="left"/>
+      <w:pPr>
+        <w:tabs>
+          <w:tab w:val="num" w:pos="5760"/>
+        </w:tabs>
+        <w:ind w:left="5760" w:hanging="360"/>
+      </w:pPr>
+      <w:rPr>
+        <w:rFonts w:ascii="Wingdings" w:hAnsi="Wingdings" w:hint="default"/>
+        <w:sz w:val="20"/>
+      </w:rPr>
+    </w:lvl>
+    <w:lvl w:ilvl="8" w:tentative="1">
+      <w:start w:val="1"/>
+      <w:numFmt w:val="bullet"/>
+      <w:lvlText w:val=""/>
+      <w:lvlJc w:val="left"/>
+      <w:pPr>
+        <w:tabs>
+          <w:tab w:val="num" w:pos="6480"/>
+        </w:tabs>
+        <w:ind w:left="6480" w:hanging="360"/>
+      </w:pPr>
+      <w:rPr>
+        <w:rFonts w:ascii="Wingdings" w:hAnsi="Wingdings" w:hint="default"/>
+        <w:sz w:val="20"/>
+      </w:rPr>
+    </w:lvl>
+  </w:abstractNum>
+  <w:abstractNum w:abstractNumId="4" w15:restartNumberingAfterBreak="0">
     <w:nsid w:val="576E5D08"/>
     <w:multiLevelType w:val="multilevel"/>
     <w:tmpl w:val="7996FDBE"/>
@@ -1522,8 +4047,288 @@
       </w:rPr>
     </w:lvl>
   </w:abstractNum>
+  <w:abstractNum w:abstractNumId="5" w15:restartNumberingAfterBreak="0">
+    <w:nsid w:val="58592586"/>
+    <w:multiLevelType w:val="multilevel"/>
+    <w:tmpl w:val="9D00B288"/>
+    <w:lvl w:ilvl="0">
+      <w:start w:val="1"/>
+      <w:numFmt w:val="bullet"/>
+      <w:lvlText w:val=""/>
+      <w:lvlJc w:val="left"/>
+      <w:pPr>
+        <w:tabs>
+          <w:tab w:val="num" w:pos="720"/>
+        </w:tabs>
+        <w:ind w:left="720" w:hanging="360"/>
+      </w:pPr>
+      <w:rPr>
+        <w:rFonts w:ascii="Symbol" w:hAnsi="Symbol" w:hint="default"/>
+        <w:sz w:val="20"/>
+      </w:rPr>
+    </w:lvl>
+    <w:lvl w:ilvl="1" w:tentative="1">
+      <w:start w:val="1"/>
+      <w:numFmt w:val="bullet"/>
+      <w:lvlText w:val="o"/>
+      <w:lvlJc w:val="left"/>
+      <w:pPr>
+        <w:tabs>
+          <w:tab w:val="num" w:pos="1440"/>
+        </w:tabs>
+        <w:ind w:left="1440" w:hanging="360"/>
+      </w:pPr>
+      <w:rPr>
+        <w:rFonts w:ascii="Courier New" w:hAnsi="Courier New" w:hint="default"/>
+        <w:sz w:val="20"/>
+      </w:rPr>
+    </w:lvl>
+    <w:lvl w:ilvl="2" w:tentative="1">
+      <w:start w:val="1"/>
+      <w:numFmt w:val="bullet"/>
+      <w:lvlText w:val=""/>
+      <w:lvlJc w:val="left"/>
+      <w:pPr>
+        <w:tabs>
+          <w:tab w:val="num" w:pos="2160"/>
+        </w:tabs>
+        <w:ind w:left="2160" w:hanging="360"/>
+      </w:pPr>
+      <w:rPr>
+        <w:rFonts w:ascii="Wingdings" w:hAnsi="Wingdings" w:hint="default"/>
+        <w:sz w:val="20"/>
+      </w:rPr>
+    </w:lvl>
+    <w:lvl w:ilvl="3" w:tentative="1">
+      <w:start w:val="1"/>
+      <w:numFmt w:val="bullet"/>
+      <w:lvlText w:val=""/>
+      <w:lvlJc w:val="left"/>
+      <w:pPr>
+        <w:tabs>
+          <w:tab w:val="num" w:pos="2880"/>
+        </w:tabs>
+        <w:ind w:left="2880" w:hanging="360"/>
+      </w:pPr>
+      <w:rPr>
+        <w:rFonts w:ascii="Wingdings" w:hAnsi="Wingdings" w:hint="default"/>
+        <w:sz w:val="20"/>
+      </w:rPr>
+    </w:lvl>
+    <w:lvl w:ilvl="4" w:tentative="1">
+      <w:start w:val="1"/>
+      <w:numFmt w:val="bullet"/>
+      <w:lvlText w:val=""/>
+      <w:lvlJc w:val="left"/>
+      <w:pPr>
+        <w:tabs>
+          <w:tab w:val="num" w:pos="3600"/>
+        </w:tabs>
+        <w:ind w:left="3600" w:hanging="360"/>
+      </w:pPr>
+      <w:rPr>
+        <w:rFonts w:ascii="Wingdings" w:hAnsi="Wingdings" w:hint="default"/>
+        <w:sz w:val="20"/>
+      </w:rPr>
+    </w:lvl>
+    <w:lvl w:ilvl="5" w:tentative="1">
+      <w:start w:val="1"/>
+      <w:numFmt w:val="bullet"/>
+      <w:lvlText w:val=""/>
+      <w:lvlJc w:val="left"/>
+      <w:pPr>
+        <w:tabs>
+          <w:tab w:val="num" w:pos="4320"/>
+        </w:tabs>
+        <w:ind w:left="4320" w:hanging="360"/>
+      </w:pPr>
+      <w:rPr>
+        <w:rFonts w:ascii="Wingdings" w:hAnsi="Wingdings" w:hint="default"/>
+        <w:sz w:val="20"/>
+      </w:rPr>
+    </w:lvl>
+    <w:lvl w:ilvl="6" w:tentative="1">
+      <w:start w:val="1"/>
+      <w:numFmt w:val="bullet"/>
+      <w:lvlText w:val=""/>
+      <w:lvlJc w:val="left"/>
+      <w:pPr>
+        <w:tabs>
+          <w:tab w:val="num" w:pos="5040"/>
+        </w:tabs>
+        <w:ind w:left="5040" w:hanging="360"/>
+      </w:pPr>
+      <w:rPr>
+        <w:rFonts w:ascii="Wingdings" w:hAnsi="Wingdings" w:hint="default"/>
+        <w:sz w:val="20"/>
+      </w:rPr>
+    </w:lvl>
+    <w:lvl w:ilvl="7" w:tentative="1">
+      <w:start w:val="1"/>
+      <w:numFmt w:val="bullet"/>
+      <w:lvlText w:val=""/>
+      <w:lvlJc w:val="left"/>
+      <w:pPr>
+        <w:tabs>
+          <w:tab w:val="num" w:pos="5760"/>
+        </w:tabs>
+        <w:ind w:left="5760" w:hanging="360"/>
+      </w:pPr>
+      <w:rPr>
+        <w:rFonts w:ascii="Wingdings" w:hAnsi="Wingdings" w:hint="default"/>
+        <w:sz w:val="20"/>
+      </w:rPr>
+    </w:lvl>
+    <w:lvl w:ilvl="8" w:tentative="1">
+      <w:start w:val="1"/>
+      <w:numFmt w:val="bullet"/>
+      <w:lvlText w:val=""/>
+      <w:lvlJc w:val="left"/>
+      <w:pPr>
+        <w:tabs>
+          <w:tab w:val="num" w:pos="6480"/>
+        </w:tabs>
+        <w:ind w:left="6480" w:hanging="360"/>
+      </w:pPr>
+      <w:rPr>
+        <w:rFonts w:ascii="Wingdings" w:hAnsi="Wingdings" w:hint="default"/>
+        <w:sz w:val="20"/>
+      </w:rPr>
+    </w:lvl>
+  </w:abstractNum>
+  <w:abstractNum w:abstractNumId="6" w15:restartNumberingAfterBreak="0">
+    <w:nsid w:val="7205699E"/>
+    <w:multiLevelType w:val="multilevel"/>
+    <w:tmpl w:val="30CEB62E"/>
+    <w:lvl w:ilvl="0">
+      <w:start w:val="1"/>
+      <w:numFmt w:val="decimal"/>
+      <w:lvlText w:val="%1."/>
+      <w:lvlJc w:val="left"/>
+      <w:pPr>
+        <w:tabs>
+          <w:tab w:val="num" w:pos="0"/>
+        </w:tabs>
+        <w:ind w:left="0" w:hanging="360"/>
+      </w:pPr>
+    </w:lvl>
+    <w:lvl w:ilvl="1" w:tentative="1">
+      <w:start w:val="1"/>
+      <w:numFmt w:val="decimal"/>
+      <w:lvlText w:val="%2."/>
+      <w:lvlJc w:val="left"/>
+      <w:pPr>
+        <w:tabs>
+          <w:tab w:val="num" w:pos="720"/>
+        </w:tabs>
+        <w:ind w:left="720" w:hanging="360"/>
+      </w:pPr>
+    </w:lvl>
+    <w:lvl w:ilvl="2" w:tentative="1">
+      <w:start w:val="1"/>
+      <w:numFmt w:val="decimal"/>
+      <w:lvlText w:val="%3."/>
+      <w:lvlJc w:val="left"/>
+      <w:pPr>
+        <w:tabs>
+          <w:tab w:val="num" w:pos="1440"/>
+        </w:tabs>
+        <w:ind w:left="1440" w:hanging="360"/>
+      </w:pPr>
+    </w:lvl>
+    <w:lvl w:ilvl="3" w:tentative="1">
+      <w:start w:val="1"/>
+      <w:numFmt w:val="decimal"/>
+      <w:lvlText w:val="%4."/>
+      <w:lvlJc w:val="left"/>
+      <w:pPr>
+        <w:tabs>
+          <w:tab w:val="num" w:pos="2160"/>
+        </w:tabs>
+        <w:ind w:left="2160" w:hanging="360"/>
+      </w:pPr>
+    </w:lvl>
+    <w:lvl w:ilvl="4" w:tentative="1">
+      <w:start w:val="1"/>
+      <w:numFmt w:val="decimal"/>
+      <w:lvlText w:val="%5."/>
+      <w:lvlJc w:val="left"/>
+      <w:pPr>
+        <w:tabs>
+          <w:tab w:val="num" w:pos="2880"/>
+        </w:tabs>
+        <w:ind w:left="2880" w:hanging="360"/>
+      </w:pPr>
+    </w:lvl>
+    <w:lvl w:ilvl="5" w:tentative="1">
+      <w:start w:val="1"/>
+      <w:numFmt w:val="decimal"/>
+      <w:lvlText w:val="%6."/>
+      <w:lvlJc w:val="left"/>
+      <w:pPr>
+        <w:tabs>
+          <w:tab w:val="num" w:pos="3600"/>
+        </w:tabs>
+        <w:ind w:left="3600" w:hanging="360"/>
+      </w:pPr>
+    </w:lvl>
+    <w:lvl w:ilvl="6" w:tentative="1">
+      <w:start w:val="1"/>
+      <w:numFmt w:val="decimal"/>
+      <w:lvlText w:val="%7."/>
+      <w:lvlJc w:val="left"/>
+      <w:pPr>
+        <w:tabs>
+          <w:tab w:val="num" w:pos="4320"/>
+        </w:tabs>
+        <w:ind w:left="4320" w:hanging="360"/>
+      </w:pPr>
+    </w:lvl>
+    <w:lvl w:ilvl="7" w:tentative="1">
+      <w:start w:val="1"/>
+      <w:numFmt w:val="decimal"/>
+      <w:lvlText w:val="%8."/>
+      <w:lvlJc w:val="left"/>
+      <w:pPr>
+        <w:tabs>
+          <w:tab w:val="num" w:pos="5040"/>
+        </w:tabs>
+        <w:ind w:left="5040" w:hanging="360"/>
+      </w:pPr>
+    </w:lvl>
+    <w:lvl w:ilvl="8" w:tentative="1">
+      <w:start w:val="1"/>
+      <w:numFmt w:val="decimal"/>
+      <w:lvlText w:val="%9."/>
+      <w:lvlJc w:val="left"/>
+      <w:pPr>
+        <w:tabs>
+          <w:tab w:val="num" w:pos="5760"/>
+        </w:tabs>
+        <w:ind w:left="5760" w:hanging="360"/>
+      </w:pPr>
+    </w:lvl>
+  </w:abstractNum>
   <w:num w:numId="1" w16cid:durableId="22707160">
+    <w:abstractNumId w:val="4"/>
+  </w:num>
+  <w:num w:numId="2" w16cid:durableId="1712145633">
     <w:abstractNumId w:val="0"/>
+  </w:num>
+  <w:num w:numId="3" w16cid:durableId="2083478996">
+    <w:abstractNumId w:val="1"/>
+  </w:num>
+  <w:num w:numId="4" w16cid:durableId="1416509568">
+    <w:abstractNumId w:val="6"/>
+  </w:num>
+  <w:num w:numId="5" w16cid:durableId="847524408">
+    <w:abstractNumId w:val="2"/>
+  </w:num>
+  <w:num w:numId="6" w16cid:durableId="1211695806">
+    <w:abstractNumId w:val="5"/>
+  </w:num>
+  <w:num w:numId="7" w16cid:durableId="361251886">
+    <w:abstractNumId w:val="3"/>
   </w:num>
 </w:numbering>
 </file>
@@ -2509,6 +5314,51 @@
     <w:uiPriority w:val="99"/>
     <w:rsid w:val="00B67C0B"/>
   </w:style>
+  <w:style w:type="paragraph" w:styleId="TOCHeading">
+    <w:name w:val="TOC Heading"/>
+    <w:basedOn w:val="Heading1"/>
+    <w:next w:val="Normal"/>
+    <w:uiPriority w:val="39"/>
+    <w:unhideWhenUsed/>
+    <w:qFormat/>
+    <w:rsid w:val="006D6638"/>
+    <w:pPr>
+      <w:spacing w:before="240" w:after="0"/>
+      <w:outlineLvl w:val="9"/>
+    </w:pPr>
+    <w:rPr>
+      <w:kern w:val="0"/>
+      <w:sz w:val="32"/>
+      <w:szCs w:val="32"/>
+      <w:lang w:val="en-US"/>
+      <w14:ligatures w14:val="none"/>
+    </w:rPr>
+  </w:style>
+  <w:style w:type="paragraph" w:styleId="TOC1">
+    <w:name w:val="toc 1"/>
+    <w:basedOn w:val="Normal"/>
+    <w:next w:val="Normal"/>
+    <w:autoRedefine/>
+    <w:uiPriority w:val="39"/>
+    <w:unhideWhenUsed/>
+    <w:rsid w:val="006D6638"/>
+    <w:pPr>
+      <w:spacing w:after="100"/>
+    </w:pPr>
+  </w:style>
+  <w:style w:type="paragraph" w:styleId="TOC2">
+    <w:name w:val="toc 2"/>
+    <w:basedOn w:val="Normal"/>
+    <w:next w:val="Normal"/>
+    <w:autoRedefine/>
+    <w:uiPriority w:val="39"/>
+    <w:unhideWhenUsed/>
+    <w:rsid w:val="006D6638"/>
+    <w:pPr>
+      <w:spacing w:after="100"/>
+      <w:ind w:left="220"/>
+    </w:pPr>
+  </w:style>
 </w:styles>
 </file>
 
@@ -2805,4 +5655,16 @@
     </a:ext>
   </a:extLst>
 </a:theme>
+</file>
+
+<file path=customXml/item1.xml><?xml version="1.0" encoding="utf-8"?>
+<b:Sources xmlns:b="http://schemas.openxmlformats.org/officeDocument/2006/bibliography" xmlns="http://schemas.openxmlformats.org/officeDocument/2006/bibliography" SelectedStyle="\APASixthEditionOfficeOnline.xsl" StyleName="APA" Version="6"/>
+</file>
+
+<file path=customXml/itemProps1.xml><?xml version="1.0" encoding="utf-8"?>
+<ds:datastoreItem xmlns:ds="http://schemas.openxmlformats.org/officeDocument/2006/customXml" ds:itemID="{53148E49-76DA-4002-A5D5-CA3564000D56}">
+  <ds:schemaRefs>
+    <ds:schemaRef ds:uri="http://schemas.openxmlformats.org/officeDocument/2006/bibliography"/>
+  </ds:schemaRefs>
+</ds:datastoreItem>
 </file>
</xml_diff>

<commit_message>
additional save of "HttpPost..." docx
</commit_message>
<xml_diff>
--- a/Documentation/HttpPost to Create a New ResourceBook.docx
+++ b/Documentation/HttpPost to Create a New ResourceBook.docx
@@ -56,7 +56,7 @@
           <w:r>
             <w:fldChar w:fldCharType="separate"/>
           </w:r>
-          <w:hyperlink w:anchor="_Toc204882833" w:history="1">
+          <w:hyperlink w:anchor="_Toc204882884" w:history="1">
             <w:r>
               <w:rPr>
                 <w:rStyle w:val="Hyperlink"/>
@@ -83,7 +83,7 @@
                 <w:noProof/>
                 <w:webHidden/>
               </w:rPr>
-              <w:instrText xml:space="preserve"> PAGEREF _Toc204882833 \h </w:instrText>
+              <w:instrText xml:space="preserve"> PAGEREF _Toc204882884 \h </w:instrText>
             </w:r>
             <w:r>
               <w:rPr>
@@ -128,7 +128,7 @@
               <w:lang w:eastAsia="en-CA"/>
             </w:rPr>
           </w:pPr>
-          <w:hyperlink w:anchor="_Toc204882834" w:history="1">
+          <w:hyperlink w:anchor="_Toc204882885" w:history="1">
             <w:r>
               <w:rPr>
                 <w:rStyle w:val="Hyperlink"/>
@@ -155,7 +155,7 @@
                 <w:noProof/>
                 <w:webHidden/>
               </w:rPr>
-              <w:instrText xml:space="preserve"> PAGEREF _Toc204882834 \h </w:instrText>
+              <w:instrText xml:space="preserve"> PAGEREF _Toc204882885 \h </w:instrText>
             </w:r>
             <w:r>
               <w:rPr>
@@ -200,7 +200,7 @@
               <w:lang w:eastAsia="en-CA"/>
             </w:rPr>
           </w:pPr>
-          <w:hyperlink w:anchor="_Toc204882835" w:history="1">
+          <w:hyperlink w:anchor="_Toc204882886" w:history="1">
             <w:r>
               <w:rPr>
                 <w:rStyle w:val="Hyperlink"/>
@@ -227,7 +227,7 @@
                 <w:noProof/>
                 <w:webHidden/>
               </w:rPr>
-              <w:instrText xml:space="preserve"> PAGEREF _Toc204882835 \h </w:instrText>
+              <w:instrText xml:space="preserve"> PAGEREF _Toc204882886 \h </w:instrText>
             </w:r>
             <w:r>
               <w:rPr>
@@ -272,7 +272,7 @@
               <w:lang w:eastAsia="en-CA"/>
             </w:rPr>
           </w:pPr>
-          <w:hyperlink w:anchor="_Toc204882836" w:history="1">
+          <w:hyperlink w:anchor="_Toc204882887" w:history="1">
             <w:r>
               <w:rPr>
                 <w:rStyle w:val="Hyperlink"/>
@@ -299,7 +299,7 @@
                 <w:noProof/>
                 <w:webHidden/>
               </w:rPr>
-              <w:instrText xml:space="preserve"> PAGEREF _Toc204882836 \h </w:instrText>
+              <w:instrText xml:space="preserve"> PAGEREF _Toc204882887 \h </w:instrText>
             </w:r>
             <w:r>
               <w:rPr>
@@ -344,7 +344,7 @@
               <w:lang w:eastAsia="en-CA"/>
             </w:rPr>
           </w:pPr>
-          <w:hyperlink w:anchor="_Toc204882837" w:history="1">
+          <w:hyperlink w:anchor="_Toc204882888" w:history="1">
             <w:r>
               <w:rPr>
                 <w:rStyle w:val="Hyperlink"/>
@@ -371,7 +371,7 @@
                 <w:noProof/>
                 <w:webHidden/>
               </w:rPr>
-              <w:instrText xml:space="preserve"> PAGEREF _Toc204882837 \h </w:instrText>
+              <w:instrText xml:space="preserve"> PAGEREF _Toc204882888 \h </w:instrText>
             </w:r>
             <w:r>
               <w:rPr>
@@ -416,7 +416,7 @@
               <w:lang w:eastAsia="en-CA"/>
             </w:rPr>
           </w:pPr>
-          <w:hyperlink w:anchor="_Toc204882838" w:history="1">
+          <w:hyperlink w:anchor="_Toc204882889" w:history="1">
             <w:r>
               <w:rPr>
                 <w:rStyle w:val="Hyperlink"/>
@@ -443,7 +443,7 @@
                 <w:noProof/>
                 <w:webHidden/>
               </w:rPr>
-              <w:instrText xml:space="preserve"> PAGEREF _Toc204882838 \h </w:instrText>
+              <w:instrText xml:space="preserve"> PAGEREF _Toc204882889 \h </w:instrText>
             </w:r>
             <w:r>
               <w:rPr>
@@ -488,7 +488,7 @@
               <w:lang w:eastAsia="en-CA"/>
             </w:rPr>
           </w:pPr>
-          <w:hyperlink w:anchor="_Toc204882839" w:history="1">
+          <w:hyperlink w:anchor="_Toc204882890" w:history="1">
             <w:r>
               <w:rPr>
                 <w:rStyle w:val="Hyperlink"/>
@@ -515,7 +515,7 @@
                 <w:noProof/>
                 <w:webHidden/>
               </w:rPr>
-              <w:instrText xml:space="preserve"> PAGEREF _Toc204882839 \h </w:instrText>
+              <w:instrText xml:space="preserve"> PAGEREF _Toc204882890 \h </w:instrText>
             </w:r>
             <w:r>
               <w:rPr>
@@ -560,7 +560,7 @@
               <w:lang w:eastAsia="en-CA"/>
             </w:rPr>
           </w:pPr>
-          <w:hyperlink w:anchor="_Toc204882840" w:history="1">
+          <w:hyperlink w:anchor="_Toc204882891" w:history="1">
             <w:r>
               <w:rPr>
                 <w:rStyle w:val="Hyperlink"/>
@@ -587,7 +587,7 @@
                 <w:noProof/>
                 <w:webHidden/>
               </w:rPr>
-              <w:instrText xml:space="preserve"> PAGEREF _Toc204882840 \h </w:instrText>
+              <w:instrText xml:space="preserve"> PAGEREF _Toc204882891 \h </w:instrText>
             </w:r>
             <w:r>
               <w:rPr>
@@ -632,7 +632,7 @@
               <w:lang w:eastAsia="en-CA"/>
             </w:rPr>
           </w:pPr>
-          <w:hyperlink w:anchor="_Toc204882841" w:history="1">
+          <w:hyperlink w:anchor="_Toc204882892" w:history="1">
             <w:r>
               <w:rPr>
                 <w:rStyle w:val="Hyperlink"/>
@@ -659,7 +659,7 @@
                 <w:noProof/>
                 <w:webHidden/>
               </w:rPr>
-              <w:instrText xml:space="preserve"> PAGEREF _Toc204882841 \h </w:instrText>
+              <w:instrText xml:space="preserve"> PAGEREF _Toc204882892 \h </w:instrText>
             </w:r>
             <w:r>
               <w:rPr>
@@ -704,7 +704,7 @@
               <w:lang w:eastAsia="en-CA"/>
             </w:rPr>
           </w:pPr>
-          <w:hyperlink w:anchor="_Toc204882842" w:history="1">
+          <w:hyperlink w:anchor="_Toc204882893" w:history="1">
             <w:r>
               <w:rPr>
                 <w:rStyle w:val="Hyperlink"/>
@@ -731,7 +731,7 @@
                 <w:noProof/>
                 <w:webHidden/>
               </w:rPr>
-              <w:instrText xml:space="preserve"> PAGEREF _Toc204882842 \h </w:instrText>
+              <w:instrText xml:space="preserve"> PAGEREF _Toc204882893 \h </w:instrText>
             </w:r>
             <w:r>
               <w:rPr>
@@ -776,7 +776,7 @@
               <w:lang w:eastAsia="en-CA"/>
             </w:rPr>
           </w:pPr>
-          <w:hyperlink w:anchor="_Toc204882843" w:history="1">
+          <w:hyperlink w:anchor="_Toc204882894" w:history="1">
             <w:r>
               <w:rPr>
                 <w:rStyle w:val="Hyperlink"/>
@@ -803,7 +803,7 @@
                 <w:noProof/>
                 <w:webHidden/>
               </w:rPr>
-              <w:instrText xml:space="preserve"> PAGEREF _Toc204882843 \h </w:instrText>
+              <w:instrText xml:space="preserve"> PAGEREF _Toc204882894 \h </w:instrText>
             </w:r>
             <w:r>
               <w:rPr>
@@ -872,7 +872,7 @@
         <w:pStyle w:val="Heading1"/>
         <w:spacing w:before="0" w:after="0" w:line="240" w:lineRule="auto"/>
       </w:pPr>
-      <w:bookmarkStart w:id="0" w:name="_Toc204882833"/>
+      <w:bookmarkStart w:id="0" w:name="_Toc204882884"/>
       <w:r>
         <w:t xml:space="preserve">HttpPost </w:t>
       </w:r>
@@ -927,7 +927,7 @@
         <w:pStyle w:val="Heading2"/>
         <w:spacing w:after="0" w:line="240" w:lineRule="auto"/>
       </w:pPr>
-      <w:bookmarkStart w:id="1" w:name="_Toc204882834"/>
+      <w:bookmarkStart w:id="1" w:name="_Toc204882885"/>
       <w:r>
         <w:t>Step 1: Define the Models</w:t>
       </w:r>
@@ -1126,7 +1126,7 @@
         <w:pStyle w:val="Heading2"/>
         <w:spacing w:after="0" w:line="240" w:lineRule="auto"/>
       </w:pPr>
-      <w:bookmarkStart w:id="2" w:name="_Toc204882835"/>
+      <w:bookmarkStart w:id="2" w:name="_Toc204882886"/>
       <w:r>
         <w:t>Step 2: Define the DbContext</w:t>
       </w:r>
@@ -1347,7 +1347,7 @@
         <w:pStyle w:val="Heading2"/>
         <w:spacing w:after="0" w:line="240" w:lineRule="auto"/>
       </w:pPr>
-      <w:bookmarkStart w:id="3" w:name="_Toc204882836"/>
+      <w:bookmarkStart w:id="3" w:name="_Toc204882887"/>
       <w:r>
         <w:t>Step 3: Create DTO for Incoming POST Data</w:t>
       </w:r>
@@ -1461,7 +1461,7 @@
         <w:pStyle w:val="Heading2"/>
         <w:spacing w:after="0" w:line="240" w:lineRule="auto"/>
       </w:pPr>
-      <w:bookmarkStart w:id="4" w:name="_Toc204882837"/>
+      <w:bookmarkStart w:id="4" w:name="_Toc204882888"/>
       <w:r>
         <w:t>Step 4: Write the Controller with HttpPost Method</w:t>
       </w:r>
@@ -1844,7 +1844,7 @@
       <w:r>
         <w:t xml:space="preserve">   </w:t>
       </w:r>
-      <w:bookmarkStart w:id="5" w:name="_Toc204882838"/>
+      <w:bookmarkStart w:id="5" w:name="_Toc204882889"/>
       <w:r>
         <w:t>Optional: Add GET by id for CreatedAtAction reference</w:t>
       </w:r>
@@ -1982,7 +1982,7 @@
         <w:pStyle w:val="Heading2"/>
         <w:spacing w:after="0" w:line="240" w:lineRule="auto"/>
       </w:pPr>
-      <w:bookmarkStart w:id="6" w:name="_Toc204882839"/>
+      <w:bookmarkStart w:id="6" w:name="_Toc204882890"/>
       <w:r>
         <w:lastRenderedPageBreak/>
         <w:t>Example</w:t>
@@ -2097,7 +2097,7 @@
       <w:pPr>
         <w:pStyle w:val="Heading2"/>
       </w:pPr>
-      <w:bookmarkStart w:id="7" w:name="_Toc204882840"/>
+      <w:bookmarkStart w:id="7" w:name="_Toc204882891"/>
       <w:r>
         <w:t>Notes</w:t>
       </w:r>
@@ -2116,7 +2116,7 @@
           <w:szCs w:val="32"/>
         </w:rPr>
       </w:pPr>
-      <w:bookmarkStart w:id="8" w:name="_Toc204882841"/>
+      <w:bookmarkStart w:id="8" w:name="_Toc204882892"/>
       <w:r>
         <w:t>.</w:t>
       </w:r>
@@ -2130,7 +2130,7 @@
         <w:pStyle w:val="Heading2"/>
         <w:spacing w:after="0" w:line="240" w:lineRule="auto"/>
       </w:pPr>
-      <w:bookmarkStart w:id="9" w:name="_Toc204882842"/>
+      <w:bookmarkStart w:id="9" w:name="_Toc204882893"/>
       <w:r>
         <w:lastRenderedPageBreak/>
         <w:t>APPENDIX 1</w:t>
@@ -2141,7 +2141,7 @@
       <w:pPr>
         <w:pStyle w:val="Heading2"/>
       </w:pPr>
-      <w:bookmarkStart w:id="10" w:name="_Toc204882843"/>
+      <w:bookmarkStart w:id="10" w:name="_Toc204882894"/>
       <w:r>
         <w:t>Purpose of the CreateResourceBookDTO</w:t>
       </w:r>
@@ -3017,12 +3017,8 @@
       </w:pPr>
     </w:p>
     <w:sectPr>
-      <w:headerReference w:type="even" r:id="rId8"/>
-      <w:headerReference w:type="default" r:id="rId9"/>
-      <w:footerReference w:type="even" r:id="rId10"/>
-      <w:footerReference w:type="default" r:id="rId11"/>
-      <w:headerReference w:type="first" r:id="rId12"/>
-      <w:footerReference w:type="first" r:id="rId13"/>
+      <w:headerReference w:type="default" r:id="rId8"/>
+      <w:footerReference w:type="default" r:id="rId9"/>
       <w:pgSz w:w="12240" w:h="15840"/>
       <w:pgMar w:top="720" w:right="720" w:bottom="720" w:left="720" w:header="708" w:footer="708" w:gutter="0"/>
       <w:cols w:space="708"/>
@@ -3058,16 +3054,6 @@
 </file>
 
 <file path=word/footer1.xml><?xml version="1.0" encoding="utf-8"?>
-<w:ftr xmlns:wpc="http://schemas.microsoft.com/office/word/2010/wordprocessingCanvas" xmlns:cx="http://schemas.microsoft.com/office/drawing/2014/chartex" xmlns:cx1="http://schemas.microsoft.com/office/drawing/2015/9/8/chartex" xmlns:cx2="http://schemas.microsoft.com/office/drawing/2015/10/21/chartex" xmlns:cx3="http://schemas.microsoft.com/office/drawing/2016/5/9/chartex" xmlns:cx4="http://schemas.microsoft.com/office/drawing/2016/5/10/chartex" xmlns:cx5="http://schemas.microsoft.com/office/drawing/2016/5/11/chartex" xmlns:cx6="http://schemas.microsoft.com/office/drawing/2016/5/12/chartex" xmlns:cx7="http://schemas.microsoft.com/office/drawing/2016/5/13/chartex" xmlns:cx8="http://schemas.microsoft.com/office/drawing/2016/5/14/chartex" xmlns:mc="http://schemas.openxmlformats.org/markup-compatibility/2006" xmlns:aink="http://schemas.microsoft.com/office/drawing/2016/ink" xmlns:am3d="http://schemas.microsoft.com/office/drawing/2017/model3d" xmlns:o="urn:schemas-microsoft-com:office:office" xmlns:oel="http://schemas.microsoft.com/office/2019/extlst" xmlns:r="http://schemas.openxmlformats.org/officeDocument/2006/relationships" xmlns:m="http://schemas.openxmlformats.org/officeDocument/2006/math" xmlns:v="urn:schemas-microsoft-com:vml" xmlns:wp14="http://schemas.microsoft.com/office/word/2010/wordprocessingDrawing" xmlns:wp="http://schemas.openxmlformats.org/drawingml/2006/wordprocessingDrawing" xmlns:w10="urn:schemas-microsoft-com:office:word" xmlns:w="http://schemas.openxmlformats.org/wordprocessingml/2006/main" xmlns:w14="http://schemas.microsoft.com/office/word/2010/wordml" xmlns:w15="http://schemas.microsoft.com/office/word/2012/wordml" xmlns:w16cex="http://schemas.microsoft.com/office/word/2018/wordml/cex" xmlns:w16cid="http://schemas.microsoft.com/office/word/2016/wordml/cid" xmlns:w16="http://schemas.microsoft.com/office/word/2018/wordml" xmlns:w16du="http://schemas.microsoft.com/office/word/2023/wordml/word16du" xmlns:w16sdtdh="http://schemas.microsoft.com/office/word/2020/wordml/sdtdatahash" xmlns:w16sdtfl="http://schemas.microsoft.com/office/word/2024/wordml/sdtformatlock" xmlns:w16se="http://schemas.microsoft.com/office/word/2015/wordml/symex" xmlns:wpg="http://schemas.microsoft.com/office/word/2010/wordprocessingGroup" xmlns:wpi="http://schemas.microsoft.com/office/word/2010/wordprocessingInk" xmlns:wne="http://schemas.microsoft.com/office/word/2006/wordml" xmlns:wps="http://schemas.microsoft.com/office/word/2010/wordprocessingShape" mc:Ignorable="w14 w15 w16se w16cid w16 w16cex w16sdtdh w16sdtfl w16du wp14">
-  <w:p>
-    <w:pPr>
-      <w:pStyle w:val="Footer"/>
-    </w:pPr>
-  </w:p>
-</w:ftr>
-</file>
-
-<file path=word/footer2.xml><?xml version="1.0" encoding="utf-8"?>
 <w:ftr xmlns:wpc="http://schemas.microsoft.com/office/word/2010/wordprocessingCanvas" xmlns:cx="http://schemas.microsoft.com/office/drawing/2014/chartex" xmlns:cx1="http://schemas.microsoft.com/office/drawing/2015/9/8/chartex" xmlns:cx2="http://schemas.microsoft.com/office/drawing/2015/10/21/chartex" xmlns:cx3="http://schemas.microsoft.com/office/drawing/2016/5/9/chartex" xmlns:cx4="http://schemas.microsoft.com/office/drawing/2016/5/10/chartex" xmlns:cx5="http://schemas.microsoft.com/office/drawing/2016/5/11/chartex" xmlns:cx6="http://schemas.microsoft.com/office/drawing/2016/5/12/chartex" xmlns:cx7="http://schemas.microsoft.com/office/drawing/2016/5/13/chartex" xmlns:cx8="http://schemas.microsoft.com/office/drawing/2016/5/14/chartex" xmlns:mc="http://schemas.openxmlformats.org/markup-compatibility/2006" xmlns:aink="http://schemas.microsoft.com/office/drawing/2016/ink" xmlns:am3d="http://schemas.microsoft.com/office/drawing/2017/model3d" xmlns:o="urn:schemas-microsoft-com:office:office" xmlns:oel="http://schemas.microsoft.com/office/2019/extlst" xmlns:r="http://schemas.openxmlformats.org/officeDocument/2006/relationships" xmlns:m="http://schemas.openxmlformats.org/officeDocument/2006/math" xmlns:v="urn:schemas-microsoft-com:vml" xmlns:wp14="http://schemas.microsoft.com/office/word/2010/wordprocessingDrawing" xmlns:wp="http://schemas.openxmlformats.org/drawingml/2006/wordprocessingDrawing" xmlns:w10="urn:schemas-microsoft-com:office:word" xmlns:w="http://schemas.openxmlformats.org/wordprocessingml/2006/main" xmlns:w14="http://schemas.microsoft.com/office/word/2010/wordml" xmlns:w15="http://schemas.microsoft.com/office/word/2012/wordml" xmlns:w16cex="http://schemas.microsoft.com/office/word/2018/wordml/cex" xmlns:w16cid="http://schemas.microsoft.com/office/word/2016/wordml/cid" xmlns:w16="http://schemas.microsoft.com/office/word/2018/wordml" xmlns:w16du="http://schemas.microsoft.com/office/word/2023/wordml/word16du" xmlns:w16sdtdh="http://schemas.microsoft.com/office/word/2020/wordml/sdtdatahash" xmlns:w16sdtfl="http://schemas.microsoft.com/office/word/2024/wordml/sdtformatlock" xmlns:w16se="http://schemas.microsoft.com/office/word/2015/wordml/symex" xmlns:wpg="http://schemas.microsoft.com/office/word/2010/wordprocessingGroup" xmlns:wpi="http://schemas.microsoft.com/office/word/2010/wordprocessingInk" xmlns:wne="http://schemas.microsoft.com/office/word/2006/wordml" xmlns:wps="http://schemas.microsoft.com/office/word/2010/wordprocessingShape" mc:Ignorable="w14 w15 w16se w16cid w16 w16cex w16sdtdh w16sdtfl w16du wp14">
   <w:sdt>
     <w:sdtPr>
@@ -3195,16 +3181,6 @@
 </w:ftr>
 </file>
 
-<file path=word/footer3.xml><?xml version="1.0" encoding="utf-8"?>
-<w:ftr xmlns:wpc="http://schemas.microsoft.com/office/word/2010/wordprocessingCanvas" xmlns:cx="http://schemas.microsoft.com/office/drawing/2014/chartex" xmlns:cx1="http://schemas.microsoft.com/office/drawing/2015/9/8/chartex" xmlns:cx2="http://schemas.microsoft.com/office/drawing/2015/10/21/chartex" xmlns:cx3="http://schemas.microsoft.com/office/drawing/2016/5/9/chartex" xmlns:cx4="http://schemas.microsoft.com/office/drawing/2016/5/10/chartex" xmlns:cx5="http://schemas.microsoft.com/office/drawing/2016/5/11/chartex" xmlns:cx6="http://schemas.microsoft.com/office/drawing/2016/5/12/chartex" xmlns:cx7="http://schemas.microsoft.com/office/drawing/2016/5/13/chartex" xmlns:cx8="http://schemas.microsoft.com/office/drawing/2016/5/14/chartex" xmlns:mc="http://schemas.openxmlformats.org/markup-compatibility/2006" xmlns:aink="http://schemas.microsoft.com/office/drawing/2016/ink" xmlns:am3d="http://schemas.microsoft.com/office/drawing/2017/model3d" xmlns:o="urn:schemas-microsoft-com:office:office" xmlns:oel="http://schemas.microsoft.com/office/2019/extlst" xmlns:r="http://schemas.openxmlformats.org/officeDocument/2006/relationships" xmlns:m="http://schemas.openxmlformats.org/officeDocument/2006/math" xmlns:v="urn:schemas-microsoft-com:vml" xmlns:wp14="http://schemas.microsoft.com/office/word/2010/wordprocessingDrawing" xmlns:wp="http://schemas.openxmlformats.org/drawingml/2006/wordprocessingDrawing" xmlns:w10="urn:schemas-microsoft-com:office:word" xmlns:w="http://schemas.openxmlformats.org/wordprocessingml/2006/main" xmlns:w14="http://schemas.microsoft.com/office/word/2010/wordml" xmlns:w15="http://schemas.microsoft.com/office/word/2012/wordml" xmlns:w16cex="http://schemas.microsoft.com/office/word/2018/wordml/cex" xmlns:w16cid="http://schemas.microsoft.com/office/word/2016/wordml/cid" xmlns:w16="http://schemas.microsoft.com/office/word/2018/wordml" xmlns:w16du="http://schemas.microsoft.com/office/word/2023/wordml/word16du" xmlns:w16sdtdh="http://schemas.microsoft.com/office/word/2020/wordml/sdtdatahash" xmlns:w16sdtfl="http://schemas.microsoft.com/office/word/2024/wordml/sdtformatlock" xmlns:w16se="http://schemas.microsoft.com/office/word/2015/wordml/symex" xmlns:wpg="http://schemas.microsoft.com/office/word/2010/wordprocessingGroup" xmlns:wpi="http://schemas.microsoft.com/office/word/2010/wordprocessingInk" xmlns:wne="http://schemas.microsoft.com/office/word/2006/wordml" xmlns:wps="http://schemas.microsoft.com/office/word/2010/wordprocessingShape" mc:Ignorable="w14 w15 w16se w16cid w16 w16cex w16sdtdh w16sdtfl w16du wp14">
-  <w:p>
-    <w:pPr>
-      <w:pStyle w:val="Footer"/>
-    </w:pPr>
-  </w:p>
-</w:ftr>
-</file>
-
 <file path=word/footnotes.xml><?xml version="1.0" encoding="utf-8"?>
 <w:footnotes xmlns:wpc="http://schemas.microsoft.com/office/word/2010/wordprocessingCanvas" xmlns:cx="http://schemas.microsoft.com/office/drawing/2014/chartex" xmlns:cx1="http://schemas.microsoft.com/office/drawing/2015/9/8/chartex" xmlns:cx2="http://schemas.microsoft.com/office/drawing/2015/10/21/chartex" xmlns:cx3="http://schemas.microsoft.com/office/drawing/2016/5/9/chartex" xmlns:cx4="http://schemas.microsoft.com/office/drawing/2016/5/10/chartex" xmlns:cx5="http://schemas.microsoft.com/office/drawing/2016/5/11/chartex" xmlns:cx6="http://schemas.microsoft.com/office/drawing/2016/5/12/chartex" xmlns:cx7="http://schemas.microsoft.com/office/drawing/2016/5/13/chartex" xmlns:cx8="http://schemas.microsoft.com/office/drawing/2016/5/14/chartex" xmlns:mc="http://schemas.openxmlformats.org/markup-compatibility/2006" xmlns:aink="http://schemas.microsoft.com/office/drawing/2016/ink" xmlns:am3d="http://schemas.microsoft.com/office/drawing/2017/model3d" xmlns:o="urn:schemas-microsoft-com:office:office" xmlns:oel="http://schemas.microsoft.com/office/2019/extlst" xmlns:r="http://schemas.openxmlformats.org/officeDocument/2006/relationships" xmlns:m="http://schemas.openxmlformats.org/officeDocument/2006/math" xmlns:v="urn:schemas-microsoft-com:vml" xmlns:wp14="http://schemas.microsoft.com/office/word/2010/wordprocessingDrawing" xmlns:wp="http://schemas.openxmlformats.org/drawingml/2006/wordprocessingDrawing" xmlns:w10="urn:schemas-microsoft-com:office:word" xmlns:w="http://schemas.openxmlformats.org/wordprocessingml/2006/main" xmlns:w14="http://schemas.microsoft.com/office/word/2010/wordml" xmlns:w15="http://schemas.microsoft.com/office/word/2012/wordml" xmlns:w16cex="http://schemas.microsoft.com/office/word/2018/wordml/cex" xmlns:w16cid="http://schemas.microsoft.com/office/word/2016/wordml/cid" xmlns:w16="http://schemas.microsoft.com/office/word/2018/wordml" xmlns:w16du="http://schemas.microsoft.com/office/word/2023/wordml/word16du" xmlns:w16sdtdh="http://schemas.microsoft.com/office/word/2020/wordml/sdtdatahash" xmlns:w16sdtfl="http://schemas.microsoft.com/office/word/2024/wordml/sdtformatlock" xmlns:w16se="http://schemas.microsoft.com/office/word/2015/wordml/symex" xmlns:wpg="http://schemas.microsoft.com/office/word/2010/wordprocessingGroup" xmlns:wpi="http://schemas.microsoft.com/office/word/2010/wordprocessingInk" xmlns:wne="http://schemas.microsoft.com/office/word/2006/wordml" xmlns:wps="http://schemas.microsoft.com/office/word/2010/wordprocessingShape" mc:Ignorable="w14 w15 w16se w16cid w16 w16cex w16sdtdh w16sdtfl w16du wp14">
   <w:footnote w:type="separator" w:id="-1">
@@ -3231,16 +3207,6 @@
 </file>
 
 <file path=word/header1.xml><?xml version="1.0" encoding="utf-8"?>
-<w:hdr xmlns:wpc="http://schemas.microsoft.com/office/word/2010/wordprocessingCanvas" xmlns:cx="http://schemas.microsoft.com/office/drawing/2014/chartex" xmlns:cx1="http://schemas.microsoft.com/office/drawing/2015/9/8/chartex" xmlns:cx2="http://schemas.microsoft.com/office/drawing/2015/10/21/chartex" xmlns:cx3="http://schemas.microsoft.com/office/drawing/2016/5/9/chartex" xmlns:cx4="http://schemas.microsoft.com/office/drawing/2016/5/10/chartex" xmlns:cx5="http://schemas.microsoft.com/office/drawing/2016/5/11/chartex" xmlns:cx6="http://schemas.microsoft.com/office/drawing/2016/5/12/chartex" xmlns:cx7="http://schemas.microsoft.com/office/drawing/2016/5/13/chartex" xmlns:cx8="http://schemas.microsoft.com/office/drawing/2016/5/14/chartex" xmlns:mc="http://schemas.openxmlformats.org/markup-compatibility/2006" xmlns:aink="http://schemas.microsoft.com/office/drawing/2016/ink" xmlns:am3d="http://schemas.microsoft.com/office/drawing/2017/model3d" xmlns:o="urn:schemas-microsoft-com:office:office" xmlns:oel="http://schemas.microsoft.com/office/2019/extlst" xmlns:r="http://schemas.openxmlformats.org/officeDocument/2006/relationships" xmlns:m="http://schemas.openxmlformats.org/officeDocument/2006/math" xmlns:v="urn:schemas-microsoft-com:vml" xmlns:wp14="http://schemas.microsoft.com/office/word/2010/wordprocessingDrawing" xmlns:wp="http://schemas.openxmlformats.org/drawingml/2006/wordprocessingDrawing" xmlns:w10="urn:schemas-microsoft-com:office:word" xmlns:w="http://schemas.openxmlformats.org/wordprocessingml/2006/main" xmlns:w14="http://schemas.microsoft.com/office/word/2010/wordml" xmlns:w15="http://schemas.microsoft.com/office/word/2012/wordml" xmlns:w16cex="http://schemas.microsoft.com/office/word/2018/wordml/cex" xmlns:w16cid="http://schemas.microsoft.com/office/word/2016/wordml/cid" xmlns:w16="http://schemas.microsoft.com/office/word/2018/wordml" xmlns:w16du="http://schemas.microsoft.com/office/word/2023/wordml/word16du" xmlns:w16sdtdh="http://schemas.microsoft.com/office/word/2020/wordml/sdtdatahash" xmlns:w16sdtfl="http://schemas.microsoft.com/office/word/2024/wordml/sdtformatlock" xmlns:w16se="http://schemas.microsoft.com/office/word/2015/wordml/symex" xmlns:wpg="http://schemas.microsoft.com/office/word/2010/wordprocessingGroup" xmlns:wpi="http://schemas.microsoft.com/office/word/2010/wordprocessingInk" xmlns:wne="http://schemas.microsoft.com/office/word/2006/wordml" xmlns:wps="http://schemas.microsoft.com/office/word/2010/wordprocessingShape" mc:Ignorable="w14 w15 w16se w16cid w16 w16cex w16sdtdh w16sdtfl w16du wp14">
-  <w:p>
-    <w:pPr>
-      <w:pStyle w:val="Header"/>
-    </w:pPr>
-  </w:p>
-</w:hdr>
-</file>
-
-<file path=word/header2.xml><?xml version="1.0" encoding="utf-8"?>
 <w:hdr xmlns:wpc="http://schemas.microsoft.com/office/word/2010/wordprocessingCanvas" xmlns:cx="http://schemas.microsoft.com/office/drawing/2014/chartex" xmlns:cx1="http://schemas.microsoft.com/office/drawing/2015/9/8/chartex" xmlns:cx2="http://schemas.microsoft.com/office/drawing/2015/10/21/chartex" xmlns:cx3="http://schemas.microsoft.com/office/drawing/2016/5/9/chartex" xmlns:cx4="http://schemas.microsoft.com/office/drawing/2016/5/10/chartex" xmlns:cx5="http://schemas.microsoft.com/office/drawing/2016/5/11/chartex" xmlns:cx6="http://schemas.microsoft.com/office/drawing/2016/5/12/chartex" xmlns:cx7="http://schemas.microsoft.com/office/drawing/2016/5/13/chartex" xmlns:cx8="http://schemas.microsoft.com/office/drawing/2016/5/14/chartex" xmlns:mc="http://schemas.openxmlformats.org/markup-compatibility/2006" xmlns:aink="http://schemas.microsoft.com/office/drawing/2016/ink" xmlns:am3d="http://schemas.microsoft.com/office/drawing/2017/model3d" xmlns:o="urn:schemas-microsoft-com:office:office" xmlns:oel="http://schemas.microsoft.com/office/2019/extlst" xmlns:r="http://schemas.openxmlformats.org/officeDocument/2006/relationships" xmlns:m="http://schemas.openxmlformats.org/officeDocument/2006/math" xmlns:v="urn:schemas-microsoft-com:vml" xmlns:wp14="http://schemas.microsoft.com/office/word/2010/wordprocessingDrawing" xmlns:wp="http://schemas.openxmlformats.org/drawingml/2006/wordprocessingDrawing" xmlns:w10="urn:schemas-microsoft-com:office:word" xmlns:w="http://schemas.openxmlformats.org/wordprocessingml/2006/main" xmlns:w14="http://schemas.microsoft.com/office/word/2010/wordml" xmlns:w15="http://schemas.microsoft.com/office/word/2012/wordml" xmlns:w16cex="http://schemas.microsoft.com/office/word/2018/wordml/cex" xmlns:w16cid="http://schemas.microsoft.com/office/word/2016/wordml/cid" xmlns:w16="http://schemas.microsoft.com/office/word/2018/wordml" xmlns:w16du="http://schemas.microsoft.com/office/word/2023/wordml/word16du" xmlns:w16sdtdh="http://schemas.microsoft.com/office/word/2020/wordml/sdtdatahash" xmlns:w16sdtfl="http://schemas.microsoft.com/office/word/2024/wordml/sdtformatlock" xmlns:w16se="http://schemas.microsoft.com/office/word/2015/wordml/symex" xmlns:wpg="http://schemas.microsoft.com/office/word/2010/wordprocessingGroup" xmlns:wpi="http://schemas.microsoft.com/office/word/2010/wordprocessingInk" xmlns:wne="http://schemas.microsoft.com/office/word/2006/wordml" xmlns:wps="http://schemas.microsoft.com/office/word/2010/wordprocessingShape" mc:Ignorable="w14 w15 w16se w16cid w16 w16cex w16sdtdh w16sdtfl w16du wp14">
   <w:p>
     <w:pPr>
@@ -3282,16 +3248,6 @@
       <w:t>July 31, 2025 – C. Vidotto</w:t>
     </w:r>
   </w:p>
-  <w:p>
-    <w:pPr>
-      <w:pStyle w:val="Header"/>
-    </w:pPr>
-  </w:p>
-</w:hdr>
-</file>
-
-<file path=word/header3.xml><?xml version="1.0" encoding="utf-8"?>
-<w:hdr xmlns:wpc="http://schemas.microsoft.com/office/word/2010/wordprocessingCanvas" xmlns:cx="http://schemas.microsoft.com/office/drawing/2014/chartex" xmlns:cx1="http://schemas.microsoft.com/office/drawing/2015/9/8/chartex" xmlns:cx2="http://schemas.microsoft.com/office/drawing/2015/10/21/chartex" xmlns:cx3="http://schemas.microsoft.com/office/drawing/2016/5/9/chartex" xmlns:cx4="http://schemas.microsoft.com/office/drawing/2016/5/10/chartex" xmlns:cx5="http://schemas.microsoft.com/office/drawing/2016/5/11/chartex" xmlns:cx6="http://schemas.microsoft.com/office/drawing/2016/5/12/chartex" xmlns:cx7="http://schemas.microsoft.com/office/drawing/2016/5/13/chartex" xmlns:cx8="http://schemas.microsoft.com/office/drawing/2016/5/14/chartex" xmlns:mc="http://schemas.openxmlformats.org/markup-compatibility/2006" xmlns:aink="http://schemas.microsoft.com/office/drawing/2016/ink" xmlns:am3d="http://schemas.microsoft.com/office/drawing/2017/model3d" xmlns:o="urn:schemas-microsoft-com:office:office" xmlns:oel="http://schemas.microsoft.com/office/2019/extlst" xmlns:r="http://schemas.openxmlformats.org/officeDocument/2006/relationships" xmlns:m="http://schemas.openxmlformats.org/officeDocument/2006/math" xmlns:v="urn:schemas-microsoft-com:vml" xmlns:wp14="http://schemas.microsoft.com/office/word/2010/wordprocessingDrawing" xmlns:wp="http://schemas.openxmlformats.org/drawingml/2006/wordprocessingDrawing" xmlns:w10="urn:schemas-microsoft-com:office:word" xmlns:w="http://schemas.openxmlformats.org/wordprocessingml/2006/main" xmlns:w14="http://schemas.microsoft.com/office/word/2010/wordml" xmlns:w15="http://schemas.microsoft.com/office/word/2012/wordml" xmlns:w16cex="http://schemas.microsoft.com/office/word/2018/wordml/cex" xmlns:w16cid="http://schemas.microsoft.com/office/word/2016/wordml/cid" xmlns:w16="http://schemas.microsoft.com/office/word/2018/wordml" xmlns:w16du="http://schemas.microsoft.com/office/word/2023/wordml/word16du" xmlns:w16sdtdh="http://schemas.microsoft.com/office/word/2020/wordml/sdtdatahash" xmlns:w16sdtfl="http://schemas.microsoft.com/office/word/2024/wordml/sdtformatlock" xmlns:w16se="http://schemas.microsoft.com/office/word/2015/wordml/symex" xmlns:wpg="http://schemas.microsoft.com/office/word/2010/wordprocessingGroup" xmlns:wpi="http://schemas.microsoft.com/office/word/2010/wordprocessingInk" xmlns:wne="http://schemas.microsoft.com/office/word/2006/wordml" xmlns:wps="http://schemas.microsoft.com/office/word/2010/wordprocessingShape" mc:Ignorable="w14 w15 w16se w16cid w16 w16cex w16sdtdh w16sdtfl w16du wp14">
   <w:p>
     <w:pPr>
       <w:pStyle w:val="Header"/>

</xml_diff>